<commit_message>
Reasonings added in REAMDE for Question 1, 2 and 7
</commit_message>
<xml_diff>
--- a/A2/README.docx
+++ b/A2/README.docx
@@ -2,6 +2,1292 @@
 <file path=word/document.xml><?xml version="1.0" encoding="utf-8"?>
 <w:document xmlns:wpc="http://schemas.microsoft.com/office/word/2010/wordprocessingCanvas" xmlns:cx="http://schemas.microsoft.com/office/drawing/2014/chartex" xmlns:cx1="http://schemas.microsoft.com/office/drawing/2015/9/8/chartex" xmlns:cx2="http://schemas.microsoft.com/office/drawing/2015/10/21/chartex" xmlns:cx3="http://schemas.microsoft.com/office/drawing/2016/5/9/chartex" xmlns:cx4="http://schemas.microsoft.com/office/drawing/2016/5/10/chartex" xmlns:cx5="http://schemas.microsoft.com/office/drawing/2016/5/11/chartex" xmlns:cx6="http://schemas.microsoft.com/office/drawing/2016/5/12/chartex" xmlns:cx7="http://schemas.microsoft.com/office/drawing/2016/5/13/chartex" xmlns:cx8="http://schemas.microsoft.com/office/drawing/2016/5/14/chartex" xmlns:mc="http://schemas.openxmlformats.org/markup-compatibility/2006" xmlns:aink="http://schemas.microsoft.com/office/drawing/2016/ink" xmlns:am3d="http://schemas.microsoft.com/office/drawing/2017/model3d" xmlns:o="urn:schemas-microsoft-com:office:office" xmlns:r="http://schemas.openxmlformats.org/officeDocument/2006/relationships" xmlns:m="http://schemas.openxmlformats.org/officeDocument/2006/math" xmlns:v="urn:schemas-microsoft-com:vml" xmlns:wp14="http://schemas.microsoft.com/office/word/2010/wordprocessingDrawing" xmlns:wp="http://schemas.openxmlformats.org/drawingml/2006/wordprocessingDrawing" xmlns:w10="urn:schemas-microsoft-com:office:word" xmlns:w="http://schemas.openxmlformats.org/wordprocessingml/2006/main" xmlns:w14="http://schemas.microsoft.com/office/word/2010/wordml" xmlns:w15="http://schemas.microsoft.com/office/word/2012/wordml" xmlns:w16cid="http://schemas.microsoft.com/office/word/2016/wordml/cid" xmlns:w16se="http://schemas.microsoft.com/office/word/2015/wordml/symex" xmlns:wpg="http://schemas.microsoft.com/office/word/2010/wordprocessingGroup" xmlns:wpi="http://schemas.microsoft.com/office/word/2010/wordprocessingInk" xmlns:wne="http://schemas.microsoft.com/office/word/2006/wordml" xmlns:wps="http://schemas.microsoft.com/office/word/2010/wordprocessingShape" mc:Ignorable="w14 w15 w16se w16cid wp14">
   <w:body>
+    <w:tbl>
+      <w:tblPr>
+        <w:tblStyle w:val="TableGrid"/>
+        <w:tblW w:w="0" w:type="auto"/>
+        <w:tblLook w:val="04A0" w:firstRow="1" w:lastRow="0" w:firstColumn="1" w:lastColumn="0" w:noHBand="0" w:noVBand="1"/>
+      </w:tblPr>
+      <w:tblGrid>
+        <w:gridCol w:w="9350"/>
+      </w:tblGrid>
+      <w:tr>
+        <w:trPr>
+          <w:trHeight w:val="699"/>
+        </w:trPr>
+        <w:tc>
+          <w:tcPr>
+            <w:tcW w:w="9350" w:type="dxa"/>
+          </w:tcPr>
+          <w:p>
+            <w:pPr>
+              <w:jc w:val="center"/>
+              <w:rPr>
+                <w:rFonts w:ascii="Times New Roman" w:hAnsi="Times New Roman" w:cs="Times New Roman"/>
+                <w:b/>
+                <w:sz w:val="28"/>
+                <w:szCs w:val="24"/>
+              </w:rPr>
+            </w:pPr>
+            <w:r>
+              <w:rPr>
+                <w:rFonts w:ascii="Times New Roman" w:hAnsi="Times New Roman" w:cs="Times New Roman"/>
+                <w:b/>
+                <w:sz w:val="28"/>
+                <w:szCs w:val="24"/>
+              </w:rPr>
+              <w:t>SOLID Principles</w:t>
+            </w:r>
+          </w:p>
+        </w:tc>
+      </w:tr>
+      <w:tr>
+        <w:tc>
+          <w:tcPr>
+            <w:tcW w:w="9350" w:type="dxa"/>
+          </w:tcPr>
+          <w:p>
+            <w:pPr>
+              <w:rPr>
+                <w:rFonts w:ascii="Times New Roman" w:hAnsi="Times New Roman" w:cs="Times New Roman"/>
+                <w:b/>
+                <w:sz w:val="24"/>
+                <w:szCs w:val="24"/>
+              </w:rPr>
+            </w:pPr>
+          </w:p>
+          <w:p>
+            <w:pPr>
+              <w:rPr>
+                <w:rFonts w:ascii="Times New Roman" w:hAnsi="Times New Roman" w:cs="Times New Roman"/>
+                <w:b/>
+                <w:sz w:val="24"/>
+                <w:szCs w:val="24"/>
+              </w:rPr>
+            </w:pPr>
+            <w:r>
+              <w:rPr>
+                <w:rFonts w:ascii="Times New Roman" w:hAnsi="Times New Roman" w:cs="Times New Roman"/>
+                <w:b/>
+                <w:sz w:val="24"/>
+                <w:szCs w:val="24"/>
+              </w:rPr>
+              <w:t>Question 1 –</w:t>
+            </w:r>
+          </w:p>
+          <w:p>
+            <w:pPr>
+              <w:rPr>
+                <w:rFonts w:ascii="Times New Roman" w:hAnsi="Times New Roman" w:cs="Times New Roman"/>
+                <w:sz w:val="24"/>
+                <w:szCs w:val="24"/>
+              </w:rPr>
+            </w:pPr>
+            <w:r>
+              <w:rPr>
+                <w:rFonts w:ascii="Times New Roman" w:hAnsi="Times New Roman" w:cs="Times New Roman"/>
+                <w:sz w:val="24"/>
+                <w:szCs w:val="24"/>
+              </w:rPr>
+              <w:t>Which S.O.L.I.D.  principle does the Employer class violate?</w:t>
+            </w:r>
+          </w:p>
+          <w:p>
+            <w:pPr>
+              <w:rPr>
+                <w:rFonts w:ascii="Times New Roman" w:hAnsi="Times New Roman" w:cs="Times New Roman"/>
+                <w:sz w:val="24"/>
+                <w:szCs w:val="24"/>
+              </w:rPr>
+            </w:pPr>
+          </w:p>
+          <w:p>
+            <w:pPr>
+              <w:rPr>
+                <w:rFonts w:ascii="Times New Roman" w:hAnsi="Times New Roman" w:cs="Times New Roman"/>
+                <w:b/>
+                <w:sz w:val="24"/>
+                <w:szCs w:val="24"/>
+              </w:rPr>
+            </w:pPr>
+            <w:r>
+              <w:rPr>
+                <w:rFonts w:ascii="Times New Roman" w:hAnsi="Times New Roman" w:cs="Times New Roman"/>
+                <w:b/>
+                <w:sz w:val="24"/>
+                <w:szCs w:val="24"/>
+              </w:rPr>
+              <w:t>Answer –</w:t>
+            </w:r>
+          </w:p>
+          <w:p>
+            <w:pPr>
+              <w:rPr>
+                <w:rFonts w:ascii="Times New Roman" w:hAnsi="Times New Roman" w:cs="Times New Roman"/>
+                <w:sz w:val="24"/>
+                <w:szCs w:val="24"/>
+              </w:rPr>
+            </w:pPr>
+            <w:r>
+              <w:rPr>
+                <w:rFonts w:ascii="Times New Roman" w:hAnsi="Times New Roman" w:cs="Times New Roman"/>
+                <w:sz w:val="24"/>
+                <w:szCs w:val="24"/>
+              </w:rPr>
+              <w:t>Employer class should depend on the abstraction and not on the concretion. In other words, Employer need not explicitly know which different categories of employees it employs.</w:t>
+            </w:r>
+          </w:p>
+          <w:p>
+            <w:pPr>
+              <w:jc w:val="center"/>
+              <w:rPr>
+                <w:rFonts w:ascii="Times New Roman" w:hAnsi="Times New Roman" w:cs="Times New Roman"/>
+                <w:b/>
+                <w:sz w:val="28"/>
+                <w:szCs w:val="24"/>
+              </w:rPr>
+            </w:pPr>
+          </w:p>
+        </w:tc>
+      </w:tr>
+      <w:tr>
+        <w:tc>
+          <w:tcPr>
+            <w:tcW w:w="9350" w:type="dxa"/>
+          </w:tcPr>
+          <w:p>
+            <w:pPr>
+              <w:rPr>
+                <w:rFonts w:ascii="Times New Roman" w:hAnsi="Times New Roman" w:cs="Times New Roman"/>
+                <w:b/>
+                <w:sz w:val="24"/>
+                <w:szCs w:val="24"/>
+              </w:rPr>
+            </w:pPr>
+          </w:p>
+          <w:p>
+            <w:pPr>
+              <w:rPr>
+                <w:rFonts w:ascii="Times New Roman" w:hAnsi="Times New Roman" w:cs="Times New Roman"/>
+                <w:b/>
+                <w:sz w:val="24"/>
+                <w:szCs w:val="24"/>
+              </w:rPr>
+            </w:pPr>
+            <w:r>
+              <w:rPr>
+                <w:rFonts w:ascii="Times New Roman" w:hAnsi="Times New Roman" w:cs="Times New Roman"/>
+                <w:b/>
+                <w:sz w:val="24"/>
+                <w:szCs w:val="24"/>
+              </w:rPr>
+              <w:t>Question 2 –</w:t>
+            </w:r>
+          </w:p>
+          <w:p>
+            <w:pPr>
+              <w:rPr>
+                <w:rFonts w:ascii="Times New Roman" w:hAnsi="Times New Roman" w:cs="Times New Roman"/>
+                <w:sz w:val="24"/>
+                <w:szCs w:val="24"/>
+              </w:rPr>
+            </w:pPr>
+            <w:r>
+              <w:rPr>
+                <w:rFonts w:ascii="Times New Roman" w:hAnsi="Times New Roman" w:cs="Times New Roman"/>
+                <w:sz w:val="24"/>
+                <w:szCs w:val="24"/>
+              </w:rPr>
+              <w:t>Which S.O.L.I.D. principle does the following code violate?</w:t>
+            </w:r>
+          </w:p>
+          <w:p>
+            <w:pPr>
+              <w:rPr>
+                <w:rFonts w:ascii="Times New Roman" w:hAnsi="Times New Roman" w:cs="Times New Roman"/>
+                <w:sz w:val="24"/>
+                <w:szCs w:val="24"/>
+              </w:rPr>
+            </w:pPr>
+          </w:p>
+          <w:p>
+            <w:pPr>
+              <w:rPr>
+                <w:rFonts w:ascii="Times New Roman" w:hAnsi="Times New Roman" w:cs="Times New Roman"/>
+                <w:b/>
+                <w:sz w:val="24"/>
+                <w:szCs w:val="24"/>
+              </w:rPr>
+            </w:pPr>
+            <w:r>
+              <w:rPr>
+                <w:rFonts w:ascii="Times New Roman" w:hAnsi="Times New Roman" w:cs="Times New Roman"/>
+                <w:b/>
+                <w:sz w:val="24"/>
+                <w:szCs w:val="24"/>
+              </w:rPr>
+              <w:t>Answer –</w:t>
+            </w:r>
+          </w:p>
+          <w:p>
+            <w:pPr>
+              <w:rPr>
+                <w:rFonts w:ascii="Times New Roman" w:hAnsi="Times New Roman" w:cs="Times New Roman"/>
+                <w:sz w:val="24"/>
+                <w:szCs w:val="24"/>
+              </w:rPr>
+            </w:pPr>
+            <w:r>
+              <w:rPr>
+                <w:rFonts w:ascii="Times New Roman" w:hAnsi="Times New Roman" w:cs="Times New Roman"/>
+                <w:sz w:val="24"/>
+                <w:szCs w:val="24"/>
+              </w:rPr>
+              <w:t xml:space="preserve">Violates the Interface Segregation principle. It is better to have Client specific interfaces rather than to have a </w:t>
+            </w:r>
+            <w:proofErr w:type="gramStart"/>
+            <w:r>
+              <w:rPr>
+                <w:rFonts w:ascii="Times New Roman" w:hAnsi="Times New Roman" w:cs="Times New Roman"/>
+                <w:sz w:val="24"/>
+                <w:szCs w:val="24"/>
+              </w:rPr>
+              <w:t>general purpose</w:t>
+            </w:r>
+            <w:proofErr w:type="gramEnd"/>
+            <w:r>
+              <w:rPr>
+                <w:rFonts w:ascii="Times New Roman" w:hAnsi="Times New Roman" w:cs="Times New Roman"/>
+                <w:sz w:val="24"/>
+                <w:szCs w:val="24"/>
+              </w:rPr>
+              <w:t xml:space="preserve"> interface. Since we have two implementations Book and DVD, </w:t>
+            </w:r>
+            <w:proofErr w:type="spellStart"/>
+            <w:r>
+              <w:rPr>
+                <w:rFonts w:ascii="Times New Roman" w:hAnsi="Times New Roman" w:cs="Times New Roman"/>
+                <w:sz w:val="24"/>
+                <w:szCs w:val="24"/>
+              </w:rPr>
+              <w:t>GetPlayTime</w:t>
+            </w:r>
+            <w:proofErr w:type="spellEnd"/>
+            <w:r>
+              <w:rPr>
+                <w:rFonts w:ascii="Times New Roman" w:hAnsi="Times New Roman" w:cs="Times New Roman"/>
+                <w:sz w:val="24"/>
+                <w:szCs w:val="24"/>
+              </w:rPr>
+              <w:t xml:space="preserve">, </w:t>
+            </w:r>
+            <w:proofErr w:type="spellStart"/>
+            <w:r>
+              <w:rPr>
+                <w:rFonts w:ascii="Times New Roman" w:hAnsi="Times New Roman" w:cs="Times New Roman"/>
+                <w:sz w:val="24"/>
+                <w:szCs w:val="24"/>
+              </w:rPr>
+              <w:t>GetCastList</w:t>
+            </w:r>
+            <w:proofErr w:type="spellEnd"/>
+            <w:r>
+              <w:rPr>
+                <w:rFonts w:ascii="Times New Roman" w:hAnsi="Times New Roman" w:cs="Times New Roman"/>
+                <w:sz w:val="24"/>
+                <w:szCs w:val="24"/>
+              </w:rPr>
+              <w:t xml:space="preserve"> should applicable to DVD client only. So, divide the </w:t>
+            </w:r>
+            <w:proofErr w:type="spellStart"/>
+            <w:r>
+              <w:rPr>
+                <w:rFonts w:ascii="Times New Roman" w:hAnsi="Times New Roman" w:cs="Times New Roman"/>
+                <w:sz w:val="24"/>
+                <w:szCs w:val="24"/>
+              </w:rPr>
+              <w:t>ILibraryItem</w:t>
+            </w:r>
+            <w:proofErr w:type="spellEnd"/>
+            <w:r>
+              <w:rPr>
+                <w:rFonts w:ascii="Times New Roman" w:hAnsi="Times New Roman" w:cs="Times New Roman"/>
+                <w:sz w:val="24"/>
+                <w:szCs w:val="24"/>
+              </w:rPr>
+              <w:t xml:space="preserve"> interface into two interfaces </w:t>
+            </w:r>
+            <w:proofErr w:type="spellStart"/>
+            <w:r>
+              <w:rPr>
+                <w:rFonts w:ascii="Times New Roman" w:hAnsi="Times New Roman" w:cs="Times New Roman"/>
+                <w:sz w:val="24"/>
+                <w:szCs w:val="24"/>
+              </w:rPr>
+              <w:t>IBookLibraryItem</w:t>
+            </w:r>
+            <w:proofErr w:type="spellEnd"/>
+            <w:r>
+              <w:rPr>
+                <w:rFonts w:ascii="Times New Roman" w:hAnsi="Times New Roman" w:cs="Times New Roman"/>
+                <w:sz w:val="24"/>
+                <w:szCs w:val="24"/>
+              </w:rPr>
+              <w:t xml:space="preserve"> and </w:t>
+            </w:r>
+            <w:proofErr w:type="spellStart"/>
+            <w:r>
+              <w:rPr>
+                <w:rFonts w:ascii="Times New Roman" w:hAnsi="Times New Roman" w:cs="Times New Roman"/>
+                <w:sz w:val="24"/>
+                <w:szCs w:val="24"/>
+              </w:rPr>
+              <w:t>IDVDLibraryItem</w:t>
+            </w:r>
+            <w:proofErr w:type="spellEnd"/>
+            <w:r>
+              <w:rPr>
+                <w:rFonts w:ascii="Times New Roman" w:hAnsi="Times New Roman" w:cs="Times New Roman"/>
+                <w:sz w:val="24"/>
+                <w:szCs w:val="24"/>
+              </w:rPr>
+              <w:t>.</w:t>
+            </w:r>
+          </w:p>
+          <w:p>
+            <w:pPr>
+              <w:rPr>
+                <w:rFonts w:ascii="Times New Roman" w:hAnsi="Times New Roman" w:cs="Times New Roman"/>
+                <w:sz w:val="24"/>
+                <w:szCs w:val="24"/>
+              </w:rPr>
+            </w:pPr>
+          </w:p>
+        </w:tc>
+      </w:tr>
+      <w:tr>
+        <w:tc>
+          <w:tcPr>
+            <w:tcW w:w="9350" w:type="dxa"/>
+          </w:tcPr>
+          <w:p>
+            <w:pPr>
+              <w:rPr>
+                <w:rFonts w:ascii="Times New Roman" w:hAnsi="Times New Roman" w:cs="Times New Roman"/>
+                <w:b/>
+                <w:sz w:val="24"/>
+                <w:szCs w:val="24"/>
+              </w:rPr>
+            </w:pPr>
+          </w:p>
+          <w:p>
+            <w:pPr>
+              <w:rPr>
+                <w:rFonts w:ascii="Times New Roman" w:hAnsi="Times New Roman" w:cs="Times New Roman"/>
+                <w:b/>
+                <w:sz w:val="24"/>
+                <w:szCs w:val="24"/>
+              </w:rPr>
+            </w:pPr>
+            <w:r>
+              <w:rPr>
+                <w:rFonts w:ascii="Times New Roman" w:hAnsi="Times New Roman" w:cs="Times New Roman"/>
+                <w:b/>
+                <w:sz w:val="24"/>
+                <w:szCs w:val="24"/>
+              </w:rPr>
+              <w:t>Question 3 –</w:t>
+            </w:r>
+          </w:p>
+          <w:p>
+            <w:pPr>
+              <w:rPr>
+                <w:rFonts w:ascii="Times New Roman" w:hAnsi="Times New Roman" w:cs="Times New Roman"/>
+                <w:sz w:val="24"/>
+                <w:szCs w:val="24"/>
+              </w:rPr>
+            </w:pPr>
+            <w:r>
+              <w:rPr>
+                <w:rFonts w:ascii="Times New Roman" w:hAnsi="Times New Roman" w:cs="Times New Roman"/>
+                <w:sz w:val="24"/>
+                <w:szCs w:val="24"/>
+              </w:rPr>
+              <w:t xml:space="preserve">Which S.O.L.I.D. principle does the </w:t>
+            </w:r>
+            <w:proofErr w:type="spellStart"/>
+            <w:r>
+              <w:rPr>
+                <w:rFonts w:ascii="Times New Roman" w:hAnsi="Times New Roman" w:cs="Times New Roman"/>
+                <w:sz w:val="24"/>
+                <w:szCs w:val="24"/>
+              </w:rPr>
+              <w:t>ProfitReport</w:t>
+            </w:r>
+            <w:proofErr w:type="spellEnd"/>
+            <w:r>
+              <w:rPr>
+                <w:rFonts w:ascii="Times New Roman" w:hAnsi="Times New Roman" w:cs="Times New Roman"/>
+                <w:sz w:val="24"/>
+                <w:szCs w:val="24"/>
+              </w:rPr>
+              <w:t xml:space="preserve"> class violate?</w:t>
+            </w:r>
+          </w:p>
+          <w:p>
+            <w:pPr>
+              <w:rPr>
+                <w:rFonts w:ascii="Times New Roman" w:hAnsi="Times New Roman" w:cs="Times New Roman"/>
+                <w:sz w:val="24"/>
+                <w:szCs w:val="24"/>
+              </w:rPr>
+            </w:pPr>
+          </w:p>
+          <w:p>
+            <w:pPr>
+              <w:rPr>
+                <w:rFonts w:ascii="Times New Roman" w:hAnsi="Times New Roman" w:cs="Times New Roman"/>
+                <w:b/>
+                <w:sz w:val="24"/>
+                <w:szCs w:val="24"/>
+              </w:rPr>
+            </w:pPr>
+            <w:r>
+              <w:rPr>
+                <w:rFonts w:ascii="Times New Roman" w:hAnsi="Times New Roman" w:cs="Times New Roman"/>
+                <w:b/>
+                <w:sz w:val="24"/>
+                <w:szCs w:val="24"/>
+              </w:rPr>
+              <w:t>Answer –</w:t>
+            </w:r>
+          </w:p>
+          <w:p>
+            <w:pPr>
+              <w:jc w:val="center"/>
+              <w:rPr>
+                <w:rFonts w:ascii="Times New Roman" w:hAnsi="Times New Roman" w:cs="Times New Roman"/>
+                <w:b/>
+                <w:sz w:val="28"/>
+                <w:szCs w:val="24"/>
+              </w:rPr>
+            </w:pPr>
+          </w:p>
+        </w:tc>
+      </w:tr>
+      <w:tr>
+        <w:tc>
+          <w:tcPr>
+            <w:tcW w:w="9350" w:type="dxa"/>
+          </w:tcPr>
+          <w:p>
+            <w:pPr>
+              <w:rPr>
+                <w:rFonts w:ascii="Times New Roman" w:hAnsi="Times New Roman" w:cs="Times New Roman"/>
+                <w:b/>
+                <w:sz w:val="24"/>
+                <w:szCs w:val="24"/>
+              </w:rPr>
+            </w:pPr>
+          </w:p>
+          <w:p>
+            <w:pPr>
+              <w:rPr>
+                <w:rFonts w:ascii="Times New Roman" w:hAnsi="Times New Roman" w:cs="Times New Roman"/>
+                <w:b/>
+                <w:sz w:val="24"/>
+                <w:szCs w:val="24"/>
+              </w:rPr>
+            </w:pPr>
+            <w:r>
+              <w:rPr>
+                <w:rFonts w:ascii="Times New Roman" w:hAnsi="Times New Roman" w:cs="Times New Roman"/>
+                <w:b/>
+                <w:sz w:val="24"/>
+                <w:szCs w:val="24"/>
+              </w:rPr>
+              <w:t>Question 4 –</w:t>
+            </w:r>
+          </w:p>
+          <w:p>
+            <w:pPr>
+              <w:rPr>
+                <w:rFonts w:ascii="Times New Roman" w:hAnsi="Times New Roman" w:cs="Times New Roman"/>
+                <w:b/>
+                <w:sz w:val="24"/>
+                <w:szCs w:val="24"/>
+              </w:rPr>
+            </w:pPr>
+            <w:r>
+              <w:rPr>
+                <w:rFonts w:ascii="Times New Roman" w:hAnsi="Times New Roman" w:cs="Times New Roman"/>
+                <w:sz w:val="24"/>
+                <w:szCs w:val="24"/>
+              </w:rPr>
+              <w:t>Which S.O.L.I.D. principle does the following code violate?</w:t>
+            </w:r>
+          </w:p>
+          <w:p>
+            <w:pPr>
+              <w:jc w:val="center"/>
+              <w:rPr>
+                <w:rFonts w:ascii="Times New Roman" w:hAnsi="Times New Roman" w:cs="Times New Roman"/>
+                <w:b/>
+                <w:sz w:val="28"/>
+                <w:szCs w:val="24"/>
+              </w:rPr>
+            </w:pPr>
+          </w:p>
+          <w:p>
+            <w:pPr>
+              <w:rPr>
+                <w:rFonts w:ascii="Times New Roman" w:hAnsi="Times New Roman" w:cs="Times New Roman"/>
+                <w:b/>
+                <w:sz w:val="24"/>
+                <w:szCs w:val="24"/>
+              </w:rPr>
+            </w:pPr>
+            <w:r>
+              <w:rPr>
+                <w:rFonts w:ascii="Times New Roman" w:hAnsi="Times New Roman" w:cs="Times New Roman"/>
+                <w:b/>
+                <w:sz w:val="24"/>
+                <w:szCs w:val="24"/>
+              </w:rPr>
+              <w:t>Answer –</w:t>
+            </w:r>
+          </w:p>
+          <w:p>
+            <w:pPr>
+              <w:jc w:val="center"/>
+              <w:rPr>
+                <w:rFonts w:ascii="Times New Roman" w:hAnsi="Times New Roman" w:cs="Times New Roman"/>
+                <w:b/>
+                <w:sz w:val="28"/>
+                <w:szCs w:val="24"/>
+              </w:rPr>
+            </w:pPr>
+          </w:p>
+          <w:p>
+            <w:pPr>
+              <w:jc w:val="center"/>
+              <w:rPr>
+                <w:rFonts w:ascii="Times New Roman" w:hAnsi="Times New Roman" w:cs="Times New Roman"/>
+                <w:b/>
+                <w:sz w:val="28"/>
+                <w:szCs w:val="24"/>
+              </w:rPr>
+            </w:pPr>
+          </w:p>
+        </w:tc>
+      </w:tr>
+      <w:tr>
+        <w:tc>
+          <w:tcPr>
+            <w:tcW w:w="9350" w:type="dxa"/>
+          </w:tcPr>
+          <w:p>
+            <w:pPr>
+              <w:rPr>
+                <w:rFonts w:ascii="Times New Roman" w:hAnsi="Times New Roman" w:cs="Times New Roman"/>
+                <w:b/>
+                <w:sz w:val="24"/>
+                <w:szCs w:val="24"/>
+              </w:rPr>
+            </w:pPr>
+          </w:p>
+          <w:p>
+            <w:pPr>
+              <w:rPr>
+                <w:rFonts w:ascii="Times New Roman" w:hAnsi="Times New Roman" w:cs="Times New Roman"/>
+                <w:b/>
+                <w:sz w:val="24"/>
+                <w:szCs w:val="24"/>
+              </w:rPr>
+            </w:pPr>
+            <w:r>
+              <w:rPr>
+                <w:rFonts w:ascii="Times New Roman" w:hAnsi="Times New Roman" w:cs="Times New Roman"/>
+                <w:b/>
+                <w:sz w:val="24"/>
+                <w:szCs w:val="24"/>
+              </w:rPr>
+              <w:t>Question 5 –</w:t>
+            </w:r>
+          </w:p>
+          <w:p>
+            <w:pPr>
+              <w:rPr>
+                <w:rFonts w:ascii="Times New Roman" w:hAnsi="Times New Roman" w:cs="Times New Roman"/>
+                <w:b/>
+                <w:sz w:val="24"/>
+                <w:szCs w:val="24"/>
+              </w:rPr>
+            </w:pPr>
+            <w:r>
+              <w:rPr>
+                <w:rFonts w:ascii="Times New Roman" w:hAnsi="Times New Roman" w:cs="Times New Roman"/>
+                <w:sz w:val="24"/>
+                <w:szCs w:val="24"/>
+              </w:rPr>
+              <w:t>Which S.O.L.I.D. principle does the following code violate?</w:t>
+            </w:r>
+          </w:p>
+          <w:p>
+            <w:pPr>
+              <w:rPr>
+                <w:rFonts w:ascii="Times New Roman" w:hAnsi="Times New Roman" w:cs="Times New Roman"/>
+                <w:b/>
+                <w:sz w:val="24"/>
+                <w:szCs w:val="24"/>
+              </w:rPr>
+            </w:pPr>
+          </w:p>
+          <w:p>
+            <w:pPr>
+              <w:rPr>
+                <w:rFonts w:ascii="Times New Roman" w:hAnsi="Times New Roman" w:cs="Times New Roman"/>
+                <w:b/>
+                <w:sz w:val="24"/>
+                <w:szCs w:val="24"/>
+              </w:rPr>
+            </w:pPr>
+            <w:r>
+              <w:rPr>
+                <w:rFonts w:ascii="Times New Roman" w:hAnsi="Times New Roman" w:cs="Times New Roman"/>
+                <w:b/>
+                <w:sz w:val="24"/>
+                <w:szCs w:val="24"/>
+              </w:rPr>
+              <w:t>Answer –</w:t>
+            </w:r>
+          </w:p>
+          <w:p>
+            <w:pPr>
+              <w:rPr>
+                <w:rFonts w:ascii="Times New Roman" w:hAnsi="Times New Roman" w:cs="Times New Roman"/>
+                <w:b/>
+                <w:sz w:val="24"/>
+                <w:szCs w:val="24"/>
+              </w:rPr>
+            </w:pPr>
+          </w:p>
+        </w:tc>
+      </w:tr>
+      <w:tr>
+        <w:tc>
+          <w:tcPr>
+            <w:tcW w:w="9350" w:type="dxa"/>
+          </w:tcPr>
+          <w:p>
+            <w:pPr>
+              <w:rPr>
+                <w:rFonts w:ascii="Times New Roman" w:hAnsi="Times New Roman" w:cs="Times New Roman"/>
+                <w:b/>
+                <w:sz w:val="24"/>
+                <w:szCs w:val="24"/>
+              </w:rPr>
+            </w:pPr>
+          </w:p>
+          <w:p>
+            <w:pPr>
+              <w:rPr>
+                <w:rFonts w:ascii="Times New Roman" w:hAnsi="Times New Roman" w:cs="Times New Roman"/>
+                <w:b/>
+                <w:sz w:val="24"/>
+                <w:szCs w:val="24"/>
+              </w:rPr>
+            </w:pPr>
+            <w:r>
+              <w:rPr>
+                <w:rFonts w:ascii="Times New Roman" w:hAnsi="Times New Roman" w:cs="Times New Roman"/>
+                <w:b/>
+                <w:sz w:val="24"/>
+                <w:szCs w:val="24"/>
+              </w:rPr>
+              <w:t>Question 6 –</w:t>
+            </w:r>
+          </w:p>
+          <w:p>
+            <w:pPr>
+              <w:rPr>
+                <w:rFonts w:ascii="Times New Roman" w:hAnsi="Times New Roman" w:cs="Times New Roman"/>
+                <w:b/>
+                <w:sz w:val="24"/>
+                <w:szCs w:val="24"/>
+              </w:rPr>
+            </w:pPr>
+            <w:r>
+              <w:rPr>
+                <w:rFonts w:ascii="Times New Roman" w:hAnsi="Times New Roman" w:cs="Times New Roman"/>
+                <w:sz w:val="24"/>
+                <w:szCs w:val="24"/>
+              </w:rPr>
+              <w:t xml:space="preserve">Which S.O.L.I.D. principle does the </w:t>
+            </w:r>
+            <w:proofErr w:type="spellStart"/>
+            <w:r>
+              <w:rPr>
+                <w:rFonts w:ascii="Times New Roman" w:hAnsi="Times New Roman" w:cs="Times New Roman"/>
+                <w:sz w:val="24"/>
+                <w:szCs w:val="24"/>
+              </w:rPr>
+              <w:t>PiggyBank</w:t>
+            </w:r>
+            <w:proofErr w:type="spellEnd"/>
+            <w:r>
+              <w:rPr>
+                <w:rFonts w:ascii="Times New Roman" w:hAnsi="Times New Roman" w:cs="Times New Roman"/>
+                <w:sz w:val="24"/>
+                <w:szCs w:val="24"/>
+              </w:rPr>
+              <w:t xml:space="preserve"> class violate?</w:t>
+            </w:r>
+          </w:p>
+          <w:p>
+            <w:pPr>
+              <w:rPr>
+                <w:rFonts w:ascii="Times New Roman" w:hAnsi="Times New Roman" w:cs="Times New Roman"/>
+                <w:b/>
+                <w:sz w:val="24"/>
+                <w:szCs w:val="24"/>
+              </w:rPr>
+            </w:pPr>
+          </w:p>
+          <w:p>
+            <w:pPr>
+              <w:rPr>
+                <w:rFonts w:ascii="Times New Roman" w:hAnsi="Times New Roman" w:cs="Times New Roman"/>
+                <w:b/>
+                <w:sz w:val="24"/>
+                <w:szCs w:val="24"/>
+              </w:rPr>
+            </w:pPr>
+            <w:r>
+              <w:rPr>
+                <w:rFonts w:ascii="Times New Roman" w:hAnsi="Times New Roman" w:cs="Times New Roman"/>
+                <w:b/>
+                <w:sz w:val="24"/>
+                <w:szCs w:val="24"/>
+              </w:rPr>
+              <w:t>Answer –</w:t>
+            </w:r>
+          </w:p>
+          <w:p>
+            <w:pPr>
+              <w:rPr>
+                <w:rFonts w:ascii="Times New Roman" w:hAnsi="Times New Roman" w:cs="Times New Roman"/>
+                <w:b/>
+                <w:sz w:val="24"/>
+                <w:szCs w:val="24"/>
+              </w:rPr>
+            </w:pPr>
+          </w:p>
+        </w:tc>
+      </w:tr>
+      <w:tr>
+        <w:tc>
+          <w:tcPr>
+            <w:tcW w:w="9350" w:type="dxa"/>
+          </w:tcPr>
+          <w:p>
+            <w:pPr>
+              <w:rPr>
+                <w:rFonts w:ascii="Times New Roman" w:hAnsi="Times New Roman" w:cs="Times New Roman"/>
+                <w:b/>
+                <w:sz w:val="24"/>
+                <w:szCs w:val="24"/>
+              </w:rPr>
+            </w:pPr>
+          </w:p>
+          <w:p>
+            <w:pPr>
+              <w:rPr>
+                <w:rFonts w:ascii="Times New Roman" w:hAnsi="Times New Roman" w:cs="Times New Roman"/>
+                <w:b/>
+                <w:sz w:val="24"/>
+                <w:szCs w:val="24"/>
+              </w:rPr>
+            </w:pPr>
+            <w:r>
+              <w:rPr>
+                <w:rFonts w:ascii="Times New Roman" w:hAnsi="Times New Roman" w:cs="Times New Roman"/>
+                <w:b/>
+                <w:sz w:val="24"/>
+                <w:szCs w:val="24"/>
+              </w:rPr>
+              <w:t xml:space="preserve">Question </w:t>
+            </w:r>
+            <w:r>
+              <w:rPr>
+                <w:rFonts w:ascii="Times New Roman" w:hAnsi="Times New Roman" w:cs="Times New Roman"/>
+                <w:b/>
+                <w:sz w:val="24"/>
+                <w:szCs w:val="24"/>
+              </w:rPr>
+              <w:t>7</w:t>
+            </w:r>
+            <w:r>
+              <w:rPr>
+                <w:rFonts w:ascii="Times New Roman" w:hAnsi="Times New Roman" w:cs="Times New Roman"/>
+                <w:b/>
+                <w:sz w:val="24"/>
+                <w:szCs w:val="24"/>
+              </w:rPr>
+              <w:t xml:space="preserve"> –</w:t>
+            </w:r>
+          </w:p>
+          <w:p>
+            <w:pPr>
+              <w:rPr>
+                <w:rFonts w:ascii="Times New Roman" w:hAnsi="Times New Roman" w:cs="Times New Roman"/>
+                <w:b/>
+                <w:sz w:val="24"/>
+                <w:szCs w:val="24"/>
+              </w:rPr>
+            </w:pPr>
+            <w:r>
+              <w:rPr>
+                <w:rFonts w:ascii="Times New Roman" w:hAnsi="Times New Roman" w:cs="Times New Roman"/>
+                <w:sz w:val="24"/>
+                <w:szCs w:val="24"/>
+              </w:rPr>
+              <w:t>Which S.O.L.I.D. principle does the following code violate?</w:t>
+            </w:r>
+          </w:p>
+          <w:p>
+            <w:pPr>
+              <w:rPr>
+                <w:rFonts w:ascii="Times New Roman" w:hAnsi="Times New Roman" w:cs="Times New Roman"/>
+                <w:b/>
+                <w:sz w:val="24"/>
+                <w:szCs w:val="24"/>
+              </w:rPr>
+            </w:pPr>
+          </w:p>
+          <w:p>
+            <w:pPr>
+              <w:rPr>
+                <w:rFonts w:ascii="Times New Roman" w:hAnsi="Times New Roman" w:cs="Times New Roman"/>
+                <w:b/>
+                <w:sz w:val="24"/>
+                <w:szCs w:val="24"/>
+              </w:rPr>
+            </w:pPr>
+            <w:r>
+              <w:rPr>
+                <w:rFonts w:ascii="Times New Roman" w:hAnsi="Times New Roman" w:cs="Times New Roman"/>
+                <w:b/>
+                <w:sz w:val="24"/>
+                <w:szCs w:val="24"/>
+              </w:rPr>
+              <w:t>Answer –</w:t>
+            </w:r>
+          </w:p>
+          <w:p>
+            <w:pPr>
+              <w:autoSpaceDE w:val="0"/>
+              <w:autoSpaceDN w:val="0"/>
+              <w:adjustRightInd w:val="0"/>
+              <w:rPr>
+                <w:rFonts w:ascii="Times New Roman" w:hAnsi="Times New Roman" w:cs="Times New Roman"/>
+                <w:sz w:val="24"/>
+                <w:szCs w:val="24"/>
+              </w:rPr>
+            </w:pPr>
+            <w:r>
+              <w:rPr>
+                <w:rFonts w:ascii="Times New Roman" w:hAnsi="Times New Roman" w:cs="Times New Roman"/>
+                <w:sz w:val="24"/>
+                <w:szCs w:val="24"/>
+              </w:rPr>
+              <w:t xml:space="preserve">Violates the Interface Segregation </w:t>
+            </w:r>
+            <w:r>
+              <w:rPr>
+                <w:rFonts w:ascii="Times New Roman" w:hAnsi="Times New Roman" w:cs="Times New Roman"/>
+                <w:sz w:val="24"/>
+                <w:szCs w:val="24"/>
+              </w:rPr>
+              <w:t>principle. It</w:t>
+            </w:r>
+            <w:r>
+              <w:rPr>
+                <w:rFonts w:ascii="Times New Roman" w:hAnsi="Times New Roman" w:cs="Times New Roman"/>
+                <w:sz w:val="24"/>
+                <w:szCs w:val="24"/>
+              </w:rPr>
+              <w:t xml:space="preserve"> is better to have Client specific interfaces rather than to have a </w:t>
+            </w:r>
+            <w:r>
+              <w:rPr>
+                <w:rFonts w:ascii="Times New Roman" w:hAnsi="Times New Roman" w:cs="Times New Roman"/>
+                <w:sz w:val="24"/>
+                <w:szCs w:val="24"/>
+              </w:rPr>
+              <w:t>general-purpose</w:t>
+            </w:r>
+            <w:bookmarkStart w:id="0" w:name="_GoBack"/>
+            <w:bookmarkEnd w:id="0"/>
+            <w:r>
+              <w:rPr>
+                <w:rFonts w:ascii="Times New Roman" w:hAnsi="Times New Roman" w:cs="Times New Roman"/>
+                <w:sz w:val="24"/>
+                <w:szCs w:val="24"/>
+              </w:rPr>
+              <w:t xml:space="preserve"> interface.</w:t>
+            </w:r>
+            <w:r>
+              <w:rPr>
+                <w:rFonts w:ascii="Times New Roman" w:hAnsi="Times New Roman" w:cs="Times New Roman"/>
+                <w:sz w:val="24"/>
+                <w:szCs w:val="24"/>
+              </w:rPr>
+              <w:t xml:space="preserve"> </w:t>
+            </w:r>
+            <w:r>
+              <w:rPr>
+                <w:rFonts w:ascii="Times New Roman" w:hAnsi="Times New Roman" w:cs="Times New Roman"/>
+                <w:sz w:val="24"/>
+                <w:szCs w:val="24"/>
+              </w:rPr>
+              <w:t>W</w:t>
+            </w:r>
+            <w:r>
+              <w:rPr>
+                <w:rFonts w:ascii="Times New Roman" w:hAnsi="Times New Roman" w:cs="Times New Roman"/>
+                <w:sz w:val="24"/>
+                <w:szCs w:val="24"/>
+              </w:rPr>
+              <w:t xml:space="preserve">e have two </w:t>
+            </w:r>
+            <w:r>
+              <w:rPr>
+                <w:rFonts w:ascii="Times New Roman" w:hAnsi="Times New Roman" w:cs="Times New Roman"/>
+                <w:sz w:val="24"/>
+                <w:szCs w:val="24"/>
+              </w:rPr>
+              <w:t>Aquatic</w:t>
+            </w:r>
+            <w:r>
+              <w:rPr>
+                <w:rFonts w:ascii="Times New Roman" w:hAnsi="Times New Roman" w:cs="Times New Roman"/>
+                <w:sz w:val="24"/>
+                <w:szCs w:val="24"/>
+              </w:rPr>
+              <w:t xml:space="preserve"> and </w:t>
+            </w:r>
+            <w:r>
+              <w:rPr>
+                <w:rFonts w:ascii="Times New Roman" w:hAnsi="Times New Roman" w:cs="Times New Roman"/>
+                <w:sz w:val="24"/>
+                <w:szCs w:val="24"/>
+              </w:rPr>
+              <w:t>Flying Insects</w:t>
+            </w:r>
+            <w:r>
+              <w:rPr>
+                <w:rFonts w:ascii="Times New Roman" w:hAnsi="Times New Roman" w:cs="Times New Roman"/>
+                <w:sz w:val="24"/>
+                <w:szCs w:val="24"/>
+              </w:rPr>
+              <w:t xml:space="preserve">, </w:t>
+            </w:r>
+            <w:proofErr w:type="gramStart"/>
+            <w:r>
+              <w:rPr>
+                <w:rFonts w:ascii="Times New Roman" w:hAnsi="Times New Roman" w:cs="Times New Roman"/>
+                <w:color w:val="000000"/>
+                <w:sz w:val="24"/>
+                <w:szCs w:val="24"/>
+              </w:rPr>
+              <w:t>Swim(</w:t>
+            </w:r>
+            <w:proofErr w:type="gramEnd"/>
+            <w:r>
+              <w:rPr>
+                <w:rFonts w:ascii="Times New Roman" w:hAnsi="Times New Roman" w:cs="Times New Roman"/>
+                <w:color w:val="000000"/>
+                <w:sz w:val="24"/>
+                <w:szCs w:val="24"/>
+              </w:rPr>
+              <w:t>)</w:t>
+            </w:r>
+            <w:r>
+              <w:rPr>
+                <w:rFonts w:ascii="Times New Roman" w:hAnsi="Times New Roman" w:cs="Times New Roman"/>
+                <w:color w:val="000000"/>
+                <w:sz w:val="24"/>
+                <w:szCs w:val="24"/>
+              </w:rPr>
+              <w:t xml:space="preserve"> and </w:t>
+            </w:r>
+            <w:proofErr w:type="spellStart"/>
+            <w:r>
+              <w:rPr>
+                <w:rFonts w:ascii="Times New Roman" w:hAnsi="Times New Roman" w:cs="Times New Roman"/>
+                <w:color w:val="000000"/>
+                <w:sz w:val="24"/>
+                <w:szCs w:val="24"/>
+              </w:rPr>
+              <w:t>MoveAntennae</w:t>
+            </w:r>
+            <w:proofErr w:type="spellEnd"/>
+            <w:r>
+              <w:rPr>
+                <w:rFonts w:ascii="Times New Roman" w:hAnsi="Times New Roman" w:cs="Times New Roman"/>
+                <w:color w:val="000000"/>
+                <w:sz w:val="24"/>
+                <w:szCs w:val="24"/>
+              </w:rPr>
+              <w:t>()</w:t>
+            </w:r>
+            <w:r>
+              <w:rPr>
+                <w:rFonts w:ascii="Times New Roman" w:hAnsi="Times New Roman" w:cs="Times New Roman"/>
+                <w:color w:val="000000"/>
+                <w:sz w:val="24"/>
+                <w:szCs w:val="24"/>
+              </w:rPr>
+              <w:t xml:space="preserve"> are methods </w:t>
+            </w:r>
+            <w:proofErr w:type="spellStart"/>
+            <w:r>
+              <w:rPr>
+                <w:rFonts w:ascii="Times New Roman" w:hAnsi="Times New Roman" w:cs="Times New Roman"/>
+                <w:color w:val="000000"/>
+                <w:sz w:val="24"/>
+                <w:szCs w:val="24"/>
+              </w:rPr>
+              <w:t>speciafically</w:t>
+            </w:r>
+            <w:proofErr w:type="spellEnd"/>
+            <w:r>
+              <w:rPr>
+                <w:rFonts w:ascii="Times New Roman" w:hAnsi="Times New Roman" w:cs="Times New Roman"/>
+                <w:color w:val="000000"/>
+                <w:sz w:val="24"/>
+                <w:szCs w:val="24"/>
+              </w:rPr>
+              <w:t xml:space="preserve"> to </w:t>
+            </w:r>
+            <w:proofErr w:type="spellStart"/>
+            <w:r>
+              <w:rPr>
+                <w:rFonts w:ascii="Times New Roman" w:hAnsi="Times New Roman" w:cs="Times New Roman"/>
+                <w:color w:val="000000"/>
+                <w:sz w:val="24"/>
+                <w:szCs w:val="24"/>
+              </w:rPr>
+              <w:t>AquaticInsects</w:t>
+            </w:r>
+            <w:proofErr w:type="spellEnd"/>
+            <w:r>
+              <w:rPr>
+                <w:rFonts w:ascii="Times New Roman" w:hAnsi="Times New Roman" w:cs="Times New Roman"/>
+                <w:color w:val="000000"/>
+                <w:sz w:val="24"/>
+                <w:szCs w:val="24"/>
+              </w:rPr>
+              <w:t xml:space="preserve"> and </w:t>
+            </w:r>
+            <w:r>
+              <w:rPr>
+                <w:rFonts w:ascii="Times New Roman" w:hAnsi="Times New Roman" w:cs="Times New Roman"/>
+                <w:color w:val="000000"/>
+                <w:sz w:val="24"/>
+                <w:szCs w:val="24"/>
+              </w:rPr>
+              <w:t>Fly()</w:t>
+            </w:r>
+            <w:r>
+              <w:rPr>
+                <w:rFonts w:ascii="Times New Roman" w:hAnsi="Times New Roman" w:cs="Times New Roman"/>
+                <w:sz w:val="24"/>
+                <w:szCs w:val="24"/>
+              </w:rPr>
+              <w:t xml:space="preserve"> and </w:t>
+            </w:r>
+            <w:r>
+              <w:rPr>
+                <w:rFonts w:ascii="Times New Roman" w:hAnsi="Times New Roman" w:cs="Times New Roman"/>
+                <w:color w:val="000000"/>
+                <w:sz w:val="24"/>
+                <w:szCs w:val="24"/>
+              </w:rPr>
+              <w:t xml:space="preserve"> </w:t>
+            </w:r>
+            <w:proofErr w:type="spellStart"/>
+            <w:r>
+              <w:rPr>
+                <w:rFonts w:ascii="Times New Roman" w:hAnsi="Times New Roman" w:cs="Times New Roman"/>
+                <w:color w:val="000000"/>
+                <w:sz w:val="24"/>
+                <w:szCs w:val="24"/>
+              </w:rPr>
+              <w:t>MoveAntennae</w:t>
+            </w:r>
+            <w:proofErr w:type="spellEnd"/>
+            <w:r>
+              <w:rPr>
+                <w:rFonts w:ascii="Times New Roman" w:hAnsi="Times New Roman" w:cs="Times New Roman"/>
+                <w:color w:val="000000"/>
+                <w:sz w:val="24"/>
+                <w:szCs w:val="24"/>
+              </w:rPr>
+              <w:t>()</w:t>
+            </w:r>
+            <w:r>
+              <w:rPr>
+                <w:rFonts w:ascii="Times New Roman" w:hAnsi="Times New Roman" w:cs="Times New Roman"/>
+                <w:color w:val="000000"/>
+                <w:sz w:val="24"/>
+                <w:szCs w:val="24"/>
+              </w:rPr>
+              <w:t xml:space="preserve"> are methods </w:t>
+            </w:r>
+            <w:proofErr w:type="spellStart"/>
+            <w:r>
+              <w:rPr>
+                <w:rFonts w:ascii="Times New Roman" w:hAnsi="Times New Roman" w:cs="Times New Roman"/>
+                <w:color w:val="000000"/>
+                <w:sz w:val="24"/>
+                <w:szCs w:val="24"/>
+              </w:rPr>
+              <w:t>speciafically</w:t>
+            </w:r>
+            <w:proofErr w:type="spellEnd"/>
+            <w:r>
+              <w:rPr>
+                <w:rFonts w:ascii="Times New Roman" w:hAnsi="Times New Roman" w:cs="Times New Roman"/>
+                <w:color w:val="000000"/>
+                <w:sz w:val="24"/>
+                <w:szCs w:val="24"/>
+              </w:rPr>
+              <w:t xml:space="preserve"> to </w:t>
+            </w:r>
+            <w:proofErr w:type="spellStart"/>
+            <w:r>
+              <w:rPr>
+                <w:rFonts w:ascii="Times New Roman" w:hAnsi="Times New Roman" w:cs="Times New Roman"/>
+                <w:color w:val="000000"/>
+                <w:sz w:val="24"/>
+                <w:szCs w:val="24"/>
+              </w:rPr>
+              <w:t>FlyingInsects</w:t>
+            </w:r>
+            <w:proofErr w:type="spellEnd"/>
+            <w:r>
+              <w:rPr>
+                <w:rFonts w:ascii="Times New Roman" w:hAnsi="Times New Roman" w:cs="Times New Roman"/>
+                <w:color w:val="000000"/>
+                <w:sz w:val="24"/>
+                <w:szCs w:val="24"/>
+              </w:rPr>
+              <w:t xml:space="preserve">. </w:t>
+            </w:r>
+            <w:r>
+              <w:rPr>
+                <w:rFonts w:ascii="Times New Roman" w:hAnsi="Times New Roman" w:cs="Times New Roman"/>
+                <w:sz w:val="24"/>
+                <w:szCs w:val="24"/>
+              </w:rPr>
+              <w:t xml:space="preserve">So, </w:t>
+            </w:r>
+            <w:r>
+              <w:rPr>
+                <w:rFonts w:ascii="Times New Roman" w:hAnsi="Times New Roman" w:cs="Times New Roman"/>
+                <w:sz w:val="24"/>
+                <w:szCs w:val="24"/>
+              </w:rPr>
+              <w:t xml:space="preserve">we </w:t>
+            </w:r>
+            <w:r>
+              <w:rPr>
+                <w:rFonts w:ascii="Times New Roman" w:hAnsi="Times New Roman" w:cs="Times New Roman"/>
+                <w:sz w:val="24"/>
+                <w:szCs w:val="24"/>
+              </w:rPr>
+              <w:t xml:space="preserve">divide the </w:t>
+            </w:r>
+            <w:proofErr w:type="spellStart"/>
+            <w:r>
+              <w:rPr>
+                <w:rFonts w:ascii="Times New Roman" w:hAnsi="Times New Roman" w:cs="Times New Roman"/>
+                <w:sz w:val="24"/>
+                <w:szCs w:val="24"/>
+              </w:rPr>
+              <w:t>IInsectinterface</w:t>
+            </w:r>
+            <w:proofErr w:type="spellEnd"/>
+            <w:r>
+              <w:rPr>
+                <w:rFonts w:ascii="Times New Roman" w:hAnsi="Times New Roman" w:cs="Times New Roman"/>
+                <w:sz w:val="24"/>
+                <w:szCs w:val="24"/>
+              </w:rPr>
+              <w:t xml:space="preserve"> into two interfaces </w:t>
+            </w:r>
+            <w:proofErr w:type="spellStart"/>
+            <w:r>
+              <w:rPr>
+                <w:rFonts w:ascii="Times New Roman" w:hAnsi="Times New Roman" w:cs="Times New Roman"/>
+                <w:color w:val="000000"/>
+                <w:sz w:val="24"/>
+                <w:szCs w:val="24"/>
+              </w:rPr>
+              <w:t>IAquaticInsect</w:t>
+            </w:r>
+            <w:proofErr w:type="spellEnd"/>
+            <w:r>
+              <w:rPr>
+                <w:rFonts w:ascii="Times New Roman" w:hAnsi="Times New Roman" w:cs="Times New Roman"/>
+                <w:color w:val="000000"/>
+                <w:sz w:val="24"/>
+                <w:szCs w:val="24"/>
+              </w:rPr>
+              <w:t xml:space="preserve"> </w:t>
+            </w:r>
+            <w:r>
+              <w:rPr>
+                <w:rFonts w:ascii="Times New Roman" w:hAnsi="Times New Roman" w:cs="Times New Roman"/>
+                <w:sz w:val="24"/>
+                <w:szCs w:val="24"/>
+              </w:rPr>
+              <w:t xml:space="preserve">and </w:t>
+            </w:r>
+            <w:proofErr w:type="spellStart"/>
+            <w:r>
+              <w:rPr>
+                <w:rFonts w:ascii="Times New Roman" w:hAnsi="Times New Roman" w:cs="Times New Roman"/>
+                <w:sz w:val="24"/>
+                <w:szCs w:val="24"/>
+              </w:rPr>
+              <w:t>IFlyingInsect</w:t>
+            </w:r>
+            <w:proofErr w:type="spellEnd"/>
+            <w:r>
+              <w:rPr>
+                <w:rFonts w:ascii="Times New Roman" w:hAnsi="Times New Roman" w:cs="Times New Roman"/>
+                <w:sz w:val="24"/>
+                <w:szCs w:val="24"/>
+              </w:rPr>
+              <w:t>.</w:t>
+            </w:r>
+          </w:p>
+          <w:p>
+            <w:pPr>
+              <w:rPr>
+                <w:rFonts w:ascii="Times New Roman" w:hAnsi="Times New Roman" w:cs="Times New Roman"/>
+                <w:b/>
+                <w:sz w:val="24"/>
+                <w:szCs w:val="24"/>
+              </w:rPr>
+            </w:pPr>
+          </w:p>
+        </w:tc>
+      </w:tr>
+    </w:tbl>
     <w:p>
       <w:pPr>
         <w:jc w:val="center"/>
@@ -12,141 +1298,6 @@
           <w:szCs w:val="24"/>
         </w:rPr>
       </w:pPr>
-      <w:r>
-        <w:rPr>
-          <w:rFonts w:ascii="Times New Roman" w:hAnsi="Times New Roman" w:cs="Times New Roman"/>
-          <w:b/>
-          <w:sz w:val="28"/>
-          <w:szCs w:val="24"/>
-        </w:rPr>
-        <w:t>SOLID Principles</w:t>
-      </w:r>
-    </w:p>
-    <w:p>
-      <w:pPr>
-        <w:rPr>
-          <w:rFonts w:ascii="Times New Roman" w:hAnsi="Times New Roman" w:cs="Times New Roman"/>
-          <w:b/>
-          <w:sz w:val="24"/>
-          <w:szCs w:val="24"/>
-        </w:rPr>
-      </w:pPr>
-    </w:p>
-    <w:p>
-      <w:pPr>
-        <w:rPr>
-          <w:rFonts w:ascii="Times New Roman" w:hAnsi="Times New Roman" w:cs="Times New Roman"/>
-          <w:b/>
-          <w:sz w:val="24"/>
-          <w:szCs w:val="24"/>
-        </w:rPr>
-      </w:pPr>
-      <w:r>
-        <w:rPr>
-          <w:rFonts w:ascii="Times New Roman" w:hAnsi="Times New Roman" w:cs="Times New Roman"/>
-          <w:b/>
-          <w:sz w:val="24"/>
-          <w:szCs w:val="24"/>
-        </w:rPr>
-        <w:t>Question 1 –</w:t>
-      </w:r>
-    </w:p>
-    <w:p>
-      <w:pPr>
-        <w:rPr>
-          <w:rFonts w:ascii="Times New Roman" w:hAnsi="Times New Roman" w:cs="Times New Roman"/>
-          <w:sz w:val="24"/>
-          <w:szCs w:val="24"/>
-        </w:rPr>
-      </w:pPr>
-      <w:r>
-        <w:rPr>
-          <w:rFonts w:ascii="Times New Roman" w:hAnsi="Times New Roman" w:cs="Times New Roman"/>
-          <w:sz w:val="24"/>
-          <w:szCs w:val="24"/>
-        </w:rPr>
-        <w:t xml:space="preserve">Which S.O.L.I.D.  </w:t>
-      </w:r>
-      <w:r>
-        <w:rPr>
-          <w:rFonts w:ascii="Times New Roman" w:hAnsi="Times New Roman" w:cs="Times New Roman"/>
-          <w:sz w:val="24"/>
-          <w:szCs w:val="24"/>
-        </w:rPr>
-        <w:t xml:space="preserve">principle </w:t>
-      </w:r>
-      <w:proofErr w:type="gramStart"/>
-      <w:r>
-        <w:rPr>
-          <w:rFonts w:ascii="Times New Roman" w:hAnsi="Times New Roman" w:cs="Times New Roman"/>
-          <w:sz w:val="24"/>
-          <w:szCs w:val="24"/>
-        </w:rPr>
-        <w:t>does</w:t>
-      </w:r>
-      <w:r>
-        <w:rPr>
-          <w:rFonts w:ascii="Times New Roman" w:hAnsi="Times New Roman" w:cs="Times New Roman"/>
-          <w:sz w:val="24"/>
-          <w:szCs w:val="24"/>
-        </w:rPr>
-        <w:t xml:space="preserve">  the</w:t>
-      </w:r>
-      <w:proofErr w:type="gramEnd"/>
-      <w:r>
-        <w:rPr>
-          <w:rFonts w:ascii="Times New Roman" w:hAnsi="Times New Roman" w:cs="Times New Roman"/>
-          <w:sz w:val="24"/>
-          <w:szCs w:val="24"/>
-        </w:rPr>
-        <w:t xml:space="preserve">  Employer  class violate ?</w:t>
-      </w:r>
-    </w:p>
-    <w:p>
-      <w:pPr>
-        <w:rPr>
-          <w:rFonts w:ascii="Times New Roman" w:hAnsi="Times New Roman" w:cs="Times New Roman"/>
-          <w:b/>
-          <w:sz w:val="24"/>
-          <w:szCs w:val="24"/>
-        </w:rPr>
-      </w:pPr>
-    </w:p>
-    <w:p>
-      <w:pPr>
-        <w:rPr>
-          <w:rFonts w:ascii="Times New Roman" w:hAnsi="Times New Roman" w:cs="Times New Roman"/>
-          <w:b/>
-          <w:sz w:val="24"/>
-          <w:szCs w:val="24"/>
-        </w:rPr>
-      </w:pPr>
-      <w:r>
-        <w:rPr>
-          <w:rFonts w:ascii="Times New Roman" w:hAnsi="Times New Roman" w:cs="Times New Roman"/>
-          <w:b/>
-          <w:sz w:val="24"/>
-          <w:szCs w:val="24"/>
-        </w:rPr>
-        <w:t>Question 2 –</w:t>
-      </w:r>
-    </w:p>
-    <w:p>
-      <w:pPr>
-        <w:rPr>
-          <w:rFonts w:ascii="Times New Roman" w:hAnsi="Times New Roman" w:cs="Times New Roman"/>
-          <w:sz w:val="24"/>
-          <w:szCs w:val="24"/>
-        </w:rPr>
-      </w:pPr>
-      <w:r>
-        <w:rPr>
-          <w:rFonts w:ascii="Times New Roman" w:hAnsi="Times New Roman" w:cs="Times New Roman"/>
-          <w:sz w:val="24"/>
-          <w:szCs w:val="24"/>
-        </w:rPr>
-        <w:t>Which S.O.L.I.D. principle does the following code violate?</w:t>
-      </w:r>
     </w:p>
     <w:p>
       <w:pPr>
@@ -177,68 +1328,6 @@
           <w:szCs w:val="24"/>
         </w:rPr>
       </w:pPr>
-      <w:r>
-        <w:rPr>
-          <w:rFonts w:ascii="Times New Roman" w:hAnsi="Times New Roman" w:cs="Times New Roman"/>
-          <w:b/>
-          <w:sz w:val="24"/>
-          <w:szCs w:val="24"/>
-        </w:rPr>
-        <w:t xml:space="preserve">Question </w:t>
-      </w:r>
-      <w:r>
-        <w:rPr>
-          <w:rFonts w:ascii="Times New Roman" w:hAnsi="Times New Roman" w:cs="Times New Roman"/>
-          <w:b/>
-          <w:sz w:val="24"/>
-          <w:szCs w:val="24"/>
-        </w:rPr>
-        <w:t>3</w:t>
-      </w:r>
-      <w:r>
-        <w:rPr>
-          <w:rFonts w:ascii="Times New Roman" w:hAnsi="Times New Roman" w:cs="Times New Roman"/>
-          <w:b/>
-          <w:sz w:val="24"/>
-          <w:szCs w:val="24"/>
-        </w:rPr>
-        <w:t xml:space="preserve"> –</w:t>
-      </w:r>
-    </w:p>
-    <w:p>
-      <w:pPr>
-        <w:rPr>
-          <w:rFonts w:ascii="Times New Roman" w:hAnsi="Times New Roman" w:cs="Times New Roman"/>
-          <w:sz w:val="24"/>
-          <w:szCs w:val="24"/>
-        </w:rPr>
-      </w:pPr>
-      <w:r>
-        <w:rPr>
-          <w:rFonts w:ascii="Times New Roman" w:hAnsi="Times New Roman" w:cs="Times New Roman"/>
-          <w:sz w:val="24"/>
-          <w:szCs w:val="24"/>
-        </w:rPr>
-        <w:t xml:space="preserve">Which S.O.L.I.D. principle does the </w:t>
-      </w:r>
-      <w:proofErr w:type="spellStart"/>
-      <w:r>
-        <w:rPr>
-          <w:rFonts w:ascii="Times New Roman" w:hAnsi="Times New Roman" w:cs="Times New Roman"/>
-          <w:sz w:val="24"/>
-          <w:szCs w:val="24"/>
-        </w:rPr>
-        <w:t>ProfitReport</w:t>
-      </w:r>
-      <w:proofErr w:type="spellEnd"/>
-      <w:r>
-        <w:rPr>
-          <w:rFonts w:ascii="Times New Roman" w:hAnsi="Times New Roman" w:cs="Times New Roman"/>
-          <w:sz w:val="24"/>
-          <w:szCs w:val="24"/>
-        </w:rPr>
-        <w:t xml:space="preserve"> class violate?</w:t>
-      </w:r>
     </w:p>
     <w:p>
       <w:pPr>
@@ -259,33 +1348,6 @@
           <w:szCs w:val="24"/>
         </w:rPr>
       </w:pPr>
-      <w:r>
-        <w:rPr>
-          <w:rFonts w:ascii="Times New Roman" w:hAnsi="Times New Roman" w:cs="Times New Roman"/>
-          <w:b/>
-          <w:sz w:val="24"/>
-          <w:szCs w:val="24"/>
-        </w:rPr>
-        <w:t xml:space="preserve">Question </w:t>
-      </w:r>
-      <w:r>
-        <w:rPr>
-          <w:rFonts w:ascii="Times New Roman" w:hAnsi="Times New Roman" w:cs="Times New Roman"/>
-          <w:b/>
-          <w:sz w:val="24"/>
-          <w:szCs w:val="24"/>
-        </w:rPr>
-        <w:t>4</w:t>
-      </w:r>
-      <w:r>
-        <w:rPr>
-          <w:rFonts w:ascii="Times New Roman" w:hAnsi="Times New Roman" w:cs="Times New Roman"/>
-          <w:b/>
-          <w:sz w:val="24"/>
-          <w:szCs w:val="24"/>
-        </w:rPr>
-        <w:t xml:space="preserve"> –</w:t>
-      </w:r>
     </w:p>
     <w:p>
       <w:pPr>
@@ -296,164 +1358,6 @@
           <w:szCs w:val="24"/>
         </w:rPr>
       </w:pPr>
-      <w:r>
-        <w:rPr>
-          <w:rFonts w:ascii="Calibri" w:hAnsi="Calibri" w:cs="Calibri"/>
-          <w:sz w:val="24"/>
-          <w:szCs w:val="24"/>
-        </w:rPr>
-        <w:t>Which S.O.L.I.D. principle does the following code violate?</w:t>
-      </w:r>
-    </w:p>
-    <w:p>
-      <w:pPr>
-        <w:rPr>
-          <w:rFonts w:ascii="Times New Roman" w:hAnsi="Times New Roman" w:cs="Times New Roman"/>
-          <w:b/>
-          <w:sz w:val="24"/>
-          <w:szCs w:val="24"/>
-        </w:rPr>
-      </w:pPr>
-    </w:p>
-    <w:p>
-      <w:pPr>
-        <w:rPr>
-          <w:rFonts w:ascii="Times New Roman" w:hAnsi="Times New Roman" w:cs="Times New Roman"/>
-          <w:b/>
-          <w:sz w:val="24"/>
-          <w:szCs w:val="24"/>
-        </w:rPr>
-      </w:pPr>
-      <w:r>
-        <w:rPr>
-          <w:rFonts w:ascii="Times New Roman" w:hAnsi="Times New Roman" w:cs="Times New Roman"/>
-          <w:b/>
-          <w:sz w:val="24"/>
-          <w:szCs w:val="24"/>
-        </w:rPr>
-        <w:t xml:space="preserve">Question </w:t>
-      </w:r>
-      <w:r>
-        <w:rPr>
-          <w:rFonts w:ascii="Times New Roman" w:hAnsi="Times New Roman" w:cs="Times New Roman"/>
-          <w:b/>
-          <w:sz w:val="24"/>
-          <w:szCs w:val="24"/>
-        </w:rPr>
-        <w:t>5</w:t>
-      </w:r>
-      <w:r>
-        <w:rPr>
-          <w:rFonts w:ascii="Times New Roman" w:hAnsi="Times New Roman" w:cs="Times New Roman"/>
-          <w:b/>
-          <w:sz w:val="24"/>
-          <w:szCs w:val="24"/>
-        </w:rPr>
-        <w:t xml:space="preserve"> –</w:t>
-      </w:r>
-    </w:p>
-    <w:p>
-      <w:pPr>
-        <w:rPr>
-          <w:rFonts w:ascii="Times New Roman" w:hAnsi="Times New Roman" w:cs="Times New Roman"/>
-          <w:b/>
-          <w:sz w:val="24"/>
-          <w:szCs w:val="24"/>
-        </w:rPr>
-      </w:pPr>
-      <w:r>
-        <w:rPr>
-          <w:rFonts w:ascii="Calibri" w:hAnsi="Calibri" w:cs="Calibri"/>
-          <w:sz w:val="24"/>
-          <w:szCs w:val="24"/>
-        </w:rPr>
-        <w:t>Which S.O.L.I.D. principle does the following code violate?</w:t>
-      </w:r>
-    </w:p>
-    <w:p>
-      <w:pPr>
-        <w:rPr>
-          <w:rFonts w:ascii="Times New Roman" w:hAnsi="Times New Roman" w:cs="Times New Roman"/>
-          <w:b/>
-          <w:sz w:val="24"/>
-          <w:szCs w:val="24"/>
-        </w:rPr>
-      </w:pPr>
-      <w:bookmarkStart w:id="0" w:name="_GoBack"/>
-      <w:bookmarkEnd w:id="0"/>
-    </w:p>
-    <w:p>
-      <w:pPr>
-        <w:rPr>
-          <w:rFonts w:ascii="Times New Roman" w:hAnsi="Times New Roman" w:cs="Times New Roman"/>
-          <w:b/>
-          <w:sz w:val="24"/>
-          <w:szCs w:val="24"/>
-        </w:rPr>
-      </w:pPr>
-      <w:r>
-        <w:rPr>
-          <w:rFonts w:ascii="Times New Roman" w:hAnsi="Times New Roman" w:cs="Times New Roman"/>
-          <w:b/>
-          <w:sz w:val="24"/>
-          <w:szCs w:val="24"/>
-        </w:rPr>
-        <w:t xml:space="preserve">Question </w:t>
-      </w:r>
-      <w:r>
-        <w:rPr>
-          <w:rFonts w:ascii="Times New Roman" w:hAnsi="Times New Roman" w:cs="Times New Roman"/>
-          <w:b/>
-          <w:sz w:val="24"/>
-          <w:szCs w:val="24"/>
-        </w:rPr>
-        <w:t>6</w:t>
-      </w:r>
-      <w:r>
-        <w:rPr>
-          <w:rFonts w:ascii="Times New Roman" w:hAnsi="Times New Roman" w:cs="Times New Roman"/>
-          <w:b/>
-          <w:sz w:val="24"/>
-          <w:szCs w:val="24"/>
-        </w:rPr>
-        <w:t xml:space="preserve"> –</w:t>
-      </w:r>
-    </w:p>
-    <w:p>
-      <w:pPr>
-        <w:rPr>
-          <w:rFonts w:ascii="Times New Roman" w:hAnsi="Times New Roman" w:cs="Times New Roman"/>
-          <w:b/>
-          <w:sz w:val="24"/>
-          <w:szCs w:val="24"/>
-        </w:rPr>
-      </w:pPr>
-      <w:r>
-        <w:rPr>
-          <w:rFonts w:ascii="Calibri" w:hAnsi="Calibri" w:cs="Calibri"/>
-          <w:sz w:val="24"/>
-          <w:szCs w:val="24"/>
-        </w:rPr>
-        <w:t xml:space="preserve">Which S.O.L.I.D. principle does the </w:t>
-      </w:r>
-      <w:proofErr w:type="spellStart"/>
-      <w:r>
-        <w:rPr>
-          <w:rFonts w:ascii="Calibri" w:hAnsi="Calibri" w:cs="Calibri"/>
-          <w:sz w:val="24"/>
-          <w:szCs w:val="24"/>
-        </w:rPr>
-        <w:t>PiggyBank</w:t>
-      </w:r>
-      <w:proofErr w:type="spellEnd"/>
-      <w:r>
-        <w:rPr>
-          <w:rFonts w:ascii="Calibri" w:hAnsi="Calibri" w:cs="Calibri"/>
-          <w:sz w:val="24"/>
-          <w:szCs w:val="24"/>
-        </w:rPr>
-        <w:t xml:space="preserve"> class violate?</w:t>
-      </w:r>
     </w:p>
     <w:p>
       <w:pPr>
@@ -608,6 +1512,7 @@
     <w:lsdException w:name="HTML Sample" w:semiHidden="1" w:unhideWhenUsed="1"/>
     <w:lsdException w:name="HTML Typewriter" w:semiHidden="1" w:unhideWhenUsed="1"/>
     <w:lsdException w:name="HTML Variable" w:semiHidden="1" w:unhideWhenUsed="1"/>
+    <w:lsdException w:name="Normal Table" w:semiHidden="1" w:unhideWhenUsed="1"/>
     <w:lsdException w:name="annotation subject" w:semiHidden="1" w:unhideWhenUsed="1"/>
     <w:lsdException w:name="No List" w:semiHidden="1" w:unhideWhenUsed="1"/>
     <w:lsdException w:name="Outline List 1" w:semiHidden="1" w:unhideWhenUsed="1"/>
@@ -654,8 +1559,10 @@
     <w:lsdException w:name="Table Subtle 2" w:semiHidden="1" w:unhideWhenUsed="1"/>
     <w:lsdException w:name="Table Web 1" w:semiHidden="1" w:unhideWhenUsed="1"/>
     <w:lsdException w:name="Table Web 2" w:semiHidden="1" w:unhideWhenUsed="1"/>
+    <w:lsdException w:name="Table Web 3" w:semiHidden="1" w:unhideWhenUsed="1"/>
     <w:lsdException w:name="Balloon Text" w:semiHidden="1" w:unhideWhenUsed="1"/>
     <w:lsdException w:name="Table Grid" w:uiPriority="39"/>
+    <w:lsdException w:name="Table Theme" w:semiHidden="1" w:unhideWhenUsed="1"/>
     <w:lsdException w:name="Placeholder Text" w:semiHidden="1"/>
     <w:lsdException w:name="No Spacing" w:uiPriority="1" w:qFormat="1"/>
     <w:lsdException w:name="Light Shading" w:uiPriority="60"/>
@@ -906,6 +1813,25 @@
     <w:uiPriority w:val="99"/>
     <w:semiHidden/>
     <w:unhideWhenUsed/>
+  </w:style>
+  <w:style w:type="table" w:styleId="TableGrid">
+    <w:name w:val="Table Grid"/>
+    <w:basedOn w:val="TableNormal"/>
+    <w:uiPriority w:val="39"/>
+    <w:rsid w:val="006255A1"/>
+    <w:pPr>
+      <w:spacing w:after="0" w:line="240" w:lineRule="auto"/>
+    </w:pPr>
+    <w:tblPr>
+      <w:tblBorders>
+        <w:top w:val="single" w:sz="4" w:space="0" w:color="auto"/>
+        <w:left w:val="single" w:sz="4" w:space="0" w:color="auto"/>
+        <w:bottom w:val="single" w:sz="4" w:space="0" w:color="auto"/>
+        <w:right w:val="single" w:sz="4" w:space="0" w:color="auto"/>
+        <w:insideH w:val="single" w:sz="4" w:space="0" w:color="auto"/>
+        <w:insideV w:val="single" w:sz="4" w:space="0" w:color="auto"/>
+      </w:tblBorders>
+    </w:tblPr>
   </w:style>
 </w:styles>
 </file>

</xml_diff>

<commit_message>
Reasonings added in REAMDE for Question 3 and 6
</commit_message>
<xml_diff>
--- a/A2/README.docx
+++ b/A2/README.docx
@@ -464,7 +464,131 @@
           </w:p>
           <w:p>
             <w:pPr>
-              <w:jc w:val="center"/>
+              <w:rPr>
+                <w:rFonts w:ascii="Times New Roman" w:hAnsi="Times New Roman" w:cs="Times New Roman"/>
+                <w:sz w:val="24"/>
+                <w:szCs w:val="24"/>
+              </w:rPr>
+            </w:pPr>
+            <w:proofErr w:type="spellStart"/>
+            <w:r>
+              <w:rPr>
+                <w:rFonts w:ascii="Times New Roman" w:hAnsi="Times New Roman" w:cs="Times New Roman"/>
+                <w:sz w:val="24"/>
+                <w:szCs w:val="24"/>
+              </w:rPr>
+              <w:t>ProfitReport</w:t>
+            </w:r>
+            <w:proofErr w:type="spellEnd"/>
+            <w:r>
+              <w:rPr>
+                <w:rFonts w:ascii="Times New Roman" w:hAnsi="Times New Roman" w:cs="Times New Roman"/>
+                <w:sz w:val="24"/>
+                <w:szCs w:val="24"/>
+              </w:rPr>
+              <w:t xml:space="preserve"> class violates Single </w:t>
+            </w:r>
+            <w:proofErr w:type="spellStart"/>
+            <w:r>
+              <w:rPr>
+                <w:rFonts w:ascii="Times New Roman" w:hAnsi="Times New Roman" w:cs="Times New Roman"/>
+                <w:sz w:val="24"/>
+                <w:szCs w:val="24"/>
+              </w:rPr>
+              <w:t>Responsibolity</w:t>
+            </w:r>
+            <w:proofErr w:type="spellEnd"/>
+            <w:r>
+              <w:rPr>
+                <w:rFonts w:ascii="Times New Roman" w:hAnsi="Times New Roman" w:cs="Times New Roman"/>
+                <w:sz w:val="24"/>
+                <w:szCs w:val="24"/>
+              </w:rPr>
+              <w:t xml:space="preserve"> principle, as it states every class should have only one job to do </w:t>
+            </w:r>
+            <w:r>
+              <w:rPr>
+                <w:rFonts w:ascii="Times New Roman" w:hAnsi="Times New Roman" w:cs="Times New Roman"/>
+                <w:sz w:val="24"/>
+                <w:szCs w:val="24"/>
+              </w:rPr>
+              <w:t xml:space="preserve">- </w:t>
+            </w:r>
+            <w:proofErr w:type="spellStart"/>
+            <w:r>
+              <w:rPr>
+                <w:rFonts w:ascii="Times New Roman" w:hAnsi="Times New Roman" w:cs="Times New Roman"/>
+                <w:sz w:val="24"/>
+                <w:szCs w:val="24"/>
+              </w:rPr>
+              <w:t>ProfitReport</w:t>
+            </w:r>
+            <w:proofErr w:type="spellEnd"/>
+            <w:r>
+              <w:rPr>
+                <w:rFonts w:ascii="Times New Roman" w:hAnsi="Times New Roman" w:cs="Times New Roman"/>
+                <w:sz w:val="24"/>
+                <w:szCs w:val="24"/>
+              </w:rPr>
+              <w:t xml:space="preserve"> had methods like </w:t>
+            </w:r>
+            <w:proofErr w:type="spellStart"/>
+            <w:proofErr w:type="gramStart"/>
+            <w:r>
+              <w:rPr>
+                <w:rFonts w:ascii="Times New Roman" w:hAnsi="Times New Roman" w:cs="Times New Roman"/>
+                <w:sz w:val="24"/>
+                <w:szCs w:val="24"/>
+              </w:rPr>
+              <w:t>SendToPrinter</w:t>
+            </w:r>
+            <w:proofErr w:type="spellEnd"/>
+            <w:r>
+              <w:rPr>
+                <w:rFonts w:ascii="Times New Roman" w:hAnsi="Times New Roman" w:cs="Times New Roman"/>
+                <w:sz w:val="24"/>
+                <w:szCs w:val="24"/>
+              </w:rPr>
+              <w:t>(</w:t>
+            </w:r>
+            <w:proofErr w:type="gramEnd"/>
+            <w:r>
+              <w:rPr>
+                <w:rFonts w:ascii="Times New Roman" w:hAnsi="Times New Roman" w:cs="Times New Roman"/>
+                <w:sz w:val="24"/>
+                <w:szCs w:val="24"/>
+              </w:rPr>
+              <w:t>)</w:t>
+            </w:r>
+            <w:r>
+              <w:rPr>
+                <w:rFonts w:ascii="Times New Roman" w:hAnsi="Times New Roman" w:cs="Times New Roman"/>
+                <w:sz w:val="24"/>
+                <w:szCs w:val="24"/>
+              </w:rPr>
+              <w:t xml:space="preserve"> and </w:t>
+            </w:r>
+            <w:proofErr w:type="spellStart"/>
+            <w:r>
+              <w:rPr>
+                <w:rFonts w:ascii="Times New Roman" w:hAnsi="Times New Roman" w:cs="Times New Roman"/>
+                <w:sz w:val="24"/>
+                <w:szCs w:val="24"/>
+              </w:rPr>
+              <w:t>SendToEmail</w:t>
+            </w:r>
+            <w:proofErr w:type="spellEnd"/>
+            <w:r>
+              <w:rPr>
+                <w:rFonts w:ascii="Times New Roman" w:hAnsi="Times New Roman" w:cs="Times New Roman"/>
+                <w:sz w:val="24"/>
+                <w:szCs w:val="24"/>
+              </w:rPr>
+              <w:t>(), which makes the class violate this principle, as this class should have functions only related to Report.</w:t>
+            </w:r>
+          </w:p>
+          <w:p>
+            <w:pPr>
               <w:rPr>
                 <w:rFonts w:ascii="Times New Roman" w:hAnsi="Times New Roman" w:cs="Times New Roman"/>
                 <w:b/>
@@ -559,6 +683,49 @@
           </w:p>
           <w:p>
             <w:pPr>
+              <w:rPr>
+                <w:rFonts w:ascii="Times New Roman" w:hAnsi="Times New Roman" w:cs="Times New Roman"/>
+                <w:sz w:val="24"/>
+                <w:szCs w:val="24"/>
+              </w:rPr>
+            </w:pPr>
+            <w:r>
+              <w:rPr>
+                <w:rFonts w:ascii="Times New Roman" w:hAnsi="Times New Roman" w:cs="Times New Roman"/>
+                <w:sz w:val="24"/>
+                <w:szCs w:val="24"/>
+              </w:rPr>
+              <w:t xml:space="preserve">In this question, it violates </w:t>
+            </w:r>
+            <w:proofErr w:type="spellStart"/>
+            <w:r>
+              <w:rPr>
+                <w:rFonts w:ascii="Times New Roman" w:hAnsi="Times New Roman" w:cs="Times New Roman"/>
+                <w:sz w:val="24"/>
+                <w:szCs w:val="24"/>
+              </w:rPr>
+              <w:t>Liskov</w:t>
+            </w:r>
+            <w:proofErr w:type="spellEnd"/>
+            <w:r>
+              <w:rPr>
+                <w:rFonts w:ascii="Times New Roman" w:hAnsi="Times New Roman" w:cs="Times New Roman"/>
+                <w:sz w:val="24"/>
+                <w:szCs w:val="24"/>
+              </w:rPr>
+              <w:t xml:space="preserve"> Substitution Principle</w:t>
+            </w:r>
+            <w:r>
+              <w:rPr>
+                <w:rFonts w:ascii="Times New Roman" w:hAnsi="Times New Roman" w:cs="Times New Roman"/>
+                <w:sz w:val="24"/>
+                <w:szCs w:val="24"/>
+              </w:rPr>
+              <w:t xml:space="preserve">. </w:t>
+            </w:r>
+          </w:p>
+          <w:p>
+            <w:pPr>
               <w:jc w:val="center"/>
               <w:rPr>
                 <w:rFonts w:ascii="Times New Roman" w:hAnsi="Times New Roman" w:cs="Times New Roman"/>
@@ -705,6 +872,7 @@
                 <w:sz w:val="24"/>
                 <w:szCs w:val="24"/>
               </w:rPr>
+              <w:lastRenderedPageBreak/>
               <w:t>Question 6 –</w:t>
             </w:r>
           </w:p>
@@ -772,6 +940,366 @@
               </w:rPr>
               <w:t>Answer –</w:t>
             </w:r>
+          </w:p>
+          <w:p>
+            <w:pPr>
+              <w:autoSpaceDE w:val="0"/>
+              <w:autoSpaceDN w:val="0"/>
+              <w:adjustRightInd w:val="0"/>
+              <w:rPr>
+                <w:rFonts w:ascii="Times New Roman" w:hAnsi="Times New Roman" w:cs="Times New Roman"/>
+                <w:sz w:val="24"/>
+                <w:szCs w:val="24"/>
+              </w:rPr>
+            </w:pPr>
+            <w:proofErr w:type="spellStart"/>
+            <w:r>
+              <w:rPr>
+                <w:rFonts w:ascii="Times New Roman" w:hAnsi="Times New Roman" w:cs="Times New Roman"/>
+                <w:sz w:val="24"/>
+                <w:szCs w:val="24"/>
+              </w:rPr>
+              <w:t>PiggyBank</w:t>
+            </w:r>
+            <w:proofErr w:type="spellEnd"/>
+            <w:r>
+              <w:rPr>
+                <w:rFonts w:ascii="Times New Roman" w:hAnsi="Times New Roman" w:cs="Times New Roman"/>
+                <w:sz w:val="24"/>
+                <w:szCs w:val="24"/>
+              </w:rPr>
+              <w:t xml:space="preserve"> class violates </w:t>
+            </w:r>
+            <w:r>
+              <w:rPr>
+                <w:rFonts w:ascii="Times New Roman" w:hAnsi="Times New Roman" w:cs="Times New Roman"/>
+                <w:sz w:val="24"/>
+                <w:szCs w:val="24"/>
+              </w:rPr>
+              <w:t xml:space="preserve">Single </w:t>
+            </w:r>
+            <w:proofErr w:type="spellStart"/>
+            <w:r>
+              <w:rPr>
+                <w:rFonts w:ascii="Times New Roman" w:hAnsi="Times New Roman" w:cs="Times New Roman"/>
+                <w:sz w:val="24"/>
+                <w:szCs w:val="24"/>
+              </w:rPr>
+              <w:t>Responsibolity</w:t>
+            </w:r>
+            <w:proofErr w:type="spellEnd"/>
+            <w:r>
+              <w:rPr>
+                <w:rFonts w:ascii="Times New Roman" w:hAnsi="Times New Roman" w:cs="Times New Roman"/>
+                <w:sz w:val="24"/>
+                <w:szCs w:val="24"/>
+              </w:rPr>
+              <w:t xml:space="preserve"> </w:t>
+            </w:r>
+            <w:r>
+              <w:rPr>
+                <w:rFonts w:ascii="Times New Roman" w:hAnsi="Times New Roman" w:cs="Times New Roman"/>
+                <w:sz w:val="24"/>
+                <w:szCs w:val="24"/>
+              </w:rPr>
+              <w:t>P</w:t>
+            </w:r>
+            <w:r>
+              <w:rPr>
+                <w:rFonts w:ascii="Times New Roman" w:hAnsi="Times New Roman" w:cs="Times New Roman"/>
+                <w:sz w:val="24"/>
+                <w:szCs w:val="24"/>
+              </w:rPr>
+              <w:t>rinciple</w:t>
+            </w:r>
+            <w:r>
+              <w:rPr>
+                <w:rFonts w:ascii="Times New Roman" w:hAnsi="Times New Roman" w:cs="Times New Roman"/>
+                <w:sz w:val="24"/>
+                <w:szCs w:val="24"/>
+              </w:rPr>
+              <w:t xml:space="preserve"> (SRP)</w:t>
+            </w:r>
+            <w:r>
+              <w:rPr>
+                <w:rFonts w:ascii="Times New Roman" w:hAnsi="Times New Roman" w:cs="Times New Roman"/>
+                <w:sz w:val="24"/>
+                <w:szCs w:val="24"/>
+              </w:rPr>
+              <w:t>, as it states every class should have only one job to do</w:t>
+            </w:r>
+            <w:r>
+              <w:rPr>
+                <w:rFonts w:ascii="Times New Roman" w:hAnsi="Times New Roman" w:cs="Times New Roman"/>
+                <w:sz w:val="24"/>
+                <w:szCs w:val="24"/>
+              </w:rPr>
+              <w:t xml:space="preserve"> – </w:t>
+            </w:r>
+            <w:proofErr w:type="spellStart"/>
+            <w:r>
+              <w:rPr>
+                <w:rFonts w:ascii="Times New Roman" w:hAnsi="Times New Roman" w:cs="Times New Roman"/>
+                <w:sz w:val="24"/>
+                <w:szCs w:val="24"/>
+              </w:rPr>
+              <w:t>PiggyBank</w:t>
+            </w:r>
+            <w:proofErr w:type="spellEnd"/>
+            <w:r>
+              <w:rPr>
+                <w:rFonts w:ascii="Times New Roman" w:hAnsi="Times New Roman" w:cs="Times New Roman"/>
+                <w:sz w:val="24"/>
+                <w:szCs w:val="24"/>
+              </w:rPr>
+              <w:t xml:space="preserve"> has </w:t>
+            </w:r>
+            <w:proofErr w:type="spellStart"/>
+            <w:proofErr w:type="gramStart"/>
+            <w:r>
+              <w:rPr>
+                <w:rFonts w:ascii="Times New Roman" w:hAnsi="Times New Roman" w:cs="Times New Roman"/>
+                <w:color w:val="000000"/>
+                <w:sz w:val="24"/>
+                <w:szCs w:val="24"/>
+              </w:rPr>
+              <w:t>AddPenny</w:t>
+            </w:r>
+            <w:proofErr w:type="spellEnd"/>
+            <w:r>
+              <w:rPr>
+                <w:rFonts w:ascii="Times New Roman" w:hAnsi="Times New Roman" w:cs="Times New Roman"/>
+                <w:color w:val="000000"/>
+                <w:sz w:val="24"/>
+                <w:szCs w:val="24"/>
+              </w:rPr>
+              <w:t>(</w:t>
+            </w:r>
+            <w:proofErr w:type="gramEnd"/>
+            <w:r>
+              <w:rPr>
+                <w:rFonts w:ascii="Times New Roman" w:hAnsi="Times New Roman" w:cs="Times New Roman"/>
+                <w:color w:val="000000"/>
+                <w:sz w:val="24"/>
+                <w:szCs w:val="24"/>
+              </w:rPr>
+              <w:t>)</w:t>
+            </w:r>
+            <w:r>
+              <w:rPr>
+                <w:rFonts w:ascii="Times New Roman" w:hAnsi="Times New Roman" w:cs="Times New Roman"/>
+                <w:sz w:val="24"/>
+                <w:szCs w:val="24"/>
+              </w:rPr>
+              <w:t>,</w:t>
+            </w:r>
+            <w:r>
+              <w:rPr>
+                <w:rFonts w:ascii="Times New Roman" w:hAnsi="Times New Roman" w:cs="Times New Roman"/>
+                <w:color w:val="000000"/>
+                <w:sz w:val="24"/>
+                <w:szCs w:val="24"/>
+              </w:rPr>
+              <w:t xml:space="preserve"> </w:t>
+            </w:r>
+            <w:proofErr w:type="spellStart"/>
+            <w:r>
+              <w:rPr>
+                <w:rFonts w:ascii="Times New Roman" w:hAnsi="Times New Roman" w:cs="Times New Roman"/>
+                <w:color w:val="000000"/>
+                <w:sz w:val="24"/>
+                <w:szCs w:val="24"/>
+              </w:rPr>
+              <w:t>AddDime</w:t>
+            </w:r>
+            <w:proofErr w:type="spellEnd"/>
+            <w:r>
+              <w:rPr>
+                <w:rFonts w:ascii="Times New Roman" w:hAnsi="Times New Roman" w:cs="Times New Roman"/>
+                <w:color w:val="000000"/>
+                <w:sz w:val="24"/>
+                <w:szCs w:val="24"/>
+              </w:rPr>
+              <w:t>()</w:t>
+            </w:r>
+            <w:r>
+              <w:rPr>
+                <w:rFonts w:ascii="Times New Roman" w:hAnsi="Times New Roman" w:cs="Times New Roman"/>
+                <w:sz w:val="24"/>
+                <w:szCs w:val="24"/>
+              </w:rPr>
+              <w:t>,</w:t>
+            </w:r>
+            <w:r>
+              <w:rPr>
+                <w:rFonts w:ascii="Times New Roman" w:hAnsi="Times New Roman" w:cs="Times New Roman"/>
+                <w:color w:val="000000"/>
+                <w:sz w:val="24"/>
+                <w:szCs w:val="24"/>
+              </w:rPr>
+              <w:t xml:space="preserve"> </w:t>
+            </w:r>
+            <w:proofErr w:type="spellStart"/>
+            <w:r>
+              <w:rPr>
+                <w:rFonts w:ascii="Times New Roman" w:hAnsi="Times New Roman" w:cs="Times New Roman"/>
+                <w:color w:val="000000"/>
+                <w:sz w:val="24"/>
+                <w:szCs w:val="24"/>
+              </w:rPr>
+              <w:t>AddNickel</w:t>
+            </w:r>
+            <w:proofErr w:type="spellEnd"/>
+            <w:r>
+              <w:rPr>
+                <w:rFonts w:ascii="Times New Roman" w:hAnsi="Times New Roman" w:cs="Times New Roman"/>
+                <w:color w:val="000000"/>
+                <w:sz w:val="24"/>
+                <w:szCs w:val="24"/>
+              </w:rPr>
+              <w:t>()</w:t>
+            </w:r>
+            <w:r>
+              <w:rPr>
+                <w:rFonts w:ascii="Times New Roman" w:hAnsi="Times New Roman" w:cs="Times New Roman"/>
+                <w:color w:val="000000"/>
+                <w:sz w:val="24"/>
+                <w:szCs w:val="24"/>
+              </w:rPr>
+              <w:t>,</w:t>
+            </w:r>
+            <w:proofErr w:type="spellStart"/>
+            <w:r>
+              <w:rPr>
+                <w:rFonts w:ascii="Times New Roman" w:hAnsi="Times New Roman" w:cs="Times New Roman"/>
+                <w:color w:val="000000"/>
+                <w:sz w:val="24"/>
+                <w:szCs w:val="24"/>
+              </w:rPr>
+              <w:t>AddQuarter</w:t>
+            </w:r>
+            <w:proofErr w:type="spellEnd"/>
+            <w:r>
+              <w:rPr>
+                <w:rFonts w:ascii="Times New Roman" w:hAnsi="Times New Roman" w:cs="Times New Roman"/>
+                <w:color w:val="000000"/>
+                <w:sz w:val="24"/>
+                <w:szCs w:val="24"/>
+              </w:rPr>
+              <w:t>()</w:t>
+            </w:r>
+            <w:r>
+              <w:rPr>
+                <w:rFonts w:ascii="Times New Roman" w:hAnsi="Times New Roman" w:cs="Times New Roman"/>
+                <w:sz w:val="24"/>
+                <w:szCs w:val="24"/>
+              </w:rPr>
+              <w:t xml:space="preserve"> method, all these methods related to an single purpose. It also</w:t>
+            </w:r>
+            <w:r>
+              <w:rPr>
+                <w:rFonts w:ascii="Times New Roman" w:hAnsi="Times New Roman" w:cs="Times New Roman"/>
+                <w:sz w:val="24"/>
+                <w:szCs w:val="24"/>
+              </w:rPr>
+              <w:t xml:space="preserve"> has </w:t>
+            </w:r>
+            <w:proofErr w:type="gramStart"/>
+            <w:r>
+              <w:rPr>
+                <w:rFonts w:ascii="Times New Roman" w:hAnsi="Times New Roman" w:cs="Times New Roman"/>
+                <w:sz w:val="24"/>
+                <w:szCs w:val="24"/>
+              </w:rPr>
+              <w:t>Load</w:t>
+            </w:r>
+            <w:r>
+              <w:rPr>
+                <w:rFonts w:ascii="Times New Roman" w:hAnsi="Times New Roman" w:cs="Times New Roman"/>
+                <w:sz w:val="24"/>
+                <w:szCs w:val="24"/>
+              </w:rPr>
+              <w:t>(</w:t>
+            </w:r>
+            <w:proofErr w:type="gramEnd"/>
+            <w:r>
+              <w:rPr>
+                <w:rFonts w:ascii="Times New Roman" w:hAnsi="Times New Roman" w:cs="Times New Roman"/>
+                <w:sz w:val="24"/>
+                <w:szCs w:val="24"/>
+              </w:rPr>
+              <w:t>)</w:t>
+            </w:r>
+            <w:r>
+              <w:rPr>
+                <w:rFonts w:ascii="Times New Roman" w:hAnsi="Times New Roman" w:cs="Times New Roman"/>
+                <w:sz w:val="24"/>
+                <w:szCs w:val="24"/>
+              </w:rPr>
+              <w:t xml:space="preserve"> and Save</w:t>
+            </w:r>
+            <w:r>
+              <w:rPr>
+                <w:rFonts w:ascii="Times New Roman" w:hAnsi="Times New Roman" w:cs="Times New Roman"/>
+                <w:sz w:val="24"/>
+                <w:szCs w:val="24"/>
+              </w:rPr>
+              <w:t>()</w:t>
+            </w:r>
+            <w:r>
+              <w:rPr>
+                <w:rFonts w:ascii="Times New Roman" w:hAnsi="Times New Roman" w:cs="Times New Roman"/>
+                <w:sz w:val="24"/>
+                <w:szCs w:val="24"/>
+              </w:rPr>
+              <w:t xml:space="preserve"> methods in the same class, Load() reads the data from piggybank.txt file and builds the </w:t>
+            </w:r>
+            <w:proofErr w:type="spellStart"/>
+            <w:r>
+              <w:rPr>
+                <w:rFonts w:ascii="Times New Roman" w:hAnsi="Times New Roman" w:cs="Times New Roman"/>
+                <w:sz w:val="24"/>
+                <w:szCs w:val="24"/>
+              </w:rPr>
+              <w:t>PiggyBank</w:t>
+            </w:r>
+            <w:proofErr w:type="spellEnd"/>
+            <w:r>
+              <w:rPr>
+                <w:rFonts w:ascii="Times New Roman" w:hAnsi="Times New Roman" w:cs="Times New Roman"/>
+                <w:sz w:val="24"/>
+                <w:szCs w:val="24"/>
+              </w:rPr>
+              <w:t xml:space="preserve"> object and Save() writes the data to the test file piggybank.txt from the object </w:t>
+            </w:r>
+            <w:proofErr w:type="spellStart"/>
+            <w:r>
+              <w:rPr>
+                <w:rFonts w:ascii="Times New Roman" w:hAnsi="Times New Roman" w:cs="Times New Roman"/>
+                <w:sz w:val="24"/>
+                <w:szCs w:val="24"/>
+              </w:rPr>
+              <w:t>PiggyBank</w:t>
+            </w:r>
+            <w:proofErr w:type="spellEnd"/>
+            <w:r>
+              <w:rPr>
+                <w:rFonts w:ascii="Times New Roman" w:hAnsi="Times New Roman" w:cs="Times New Roman"/>
+                <w:sz w:val="24"/>
+                <w:szCs w:val="24"/>
+              </w:rPr>
+              <w:t>, which violates the cohesive nature of the SRP principle</w:t>
+            </w:r>
+            <w:r>
+              <w:rPr>
+                <w:rFonts w:ascii="Times New Roman" w:hAnsi="Times New Roman" w:cs="Times New Roman"/>
+                <w:sz w:val="24"/>
+                <w:szCs w:val="24"/>
+              </w:rPr>
+              <w:t>.</w:t>
+            </w:r>
+            <w:bookmarkStart w:id="0" w:name="_GoBack"/>
+            <w:bookmarkEnd w:id="0"/>
           </w:p>
           <w:p>
             <w:pPr>
@@ -816,25 +1344,7 @@
                 <w:sz w:val="24"/>
                 <w:szCs w:val="24"/>
               </w:rPr>
-              <w:t xml:space="preserve">Question </w:t>
-            </w:r>
-            <w:r>
-              <w:rPr>
-                <w:rFonts w:ascii="Times New Roman" w:hAnsi="Times New Roman" w:cs="Times New Roman"/>
-                <w:b/>
-                <w:sz w:val="24"/>
-                <w:szCs w:val="24"/>
-              </w:rPr>
-              <w:t>7</w:t>
-            </w:r>
-            <w:r>
-              <w:rPr>
-                <w:rFonts w:ascii="Times New Roman" w:hAnsi="Times New Roman" w:cs="Times New Roman"/>
-                <w:b/>
-                <w:sz w:val="24"/>
-                <w:szCs w:val="24"/>
-              </w:rPr>
-              <w:t xml:space="preserve"> –</w:t>
+              <w:t>Question 7 –</w:t>
             </w:r>
           </w:p>
           <w:p>
@@ -927,101 +1437,127 @@
               </w:rPr>
               <w:t>general-purpose</w:t>
             </w:r>
-            <w:bookmarkStart w:id="0" w:name="_GoBack"/>
-            <w:bookmarkEnd w:id="0"/>
-            <w:r>
-              <w:rPr>
-                <w:rFonts w:ascii="Times New Roman" w:hAnsi="Times New Roman" w:cs="Times New Roman"/>
-                <w:sz w:val="24"/>
-                <w:szCs w:val="24"/>
-              </w:rPr>
-              <w:t xml:space="preserve"> interface.</w:t>
-            </w:r>
-            <w:r>
-              <w:rPr>
-                <w:rFonts w:ascii="Times New Roman" w:hAnsi="Times New Roman" w:cs="Times New Roman"/>
+            <w:r>
+              <w:rPr>
+                <w:rFonts w:ascii="Times New Roman" w:hAnsi="Times New Roman" w:cs="Times New Roman"/>
+                <w:sz w:val="24"/>
+                <w:szCs w:val="24"/>
+              </w:rPr>
+              <w:t xml:space="preserve"> interface. </w:t>
+            </w:r>
+            <w:r>
+              <w:rPr>
+                <w:rFonts w:ascii="Times New Roman" w:hAnsi="Times New Roman" w:cs="Times New Roman"/>
+                <w:sz w:val="24"/>
+                <w:szCs w:val="24"/>
+              </w:rPr>
+              <w:t>W</w:t>
+            </w:r>
+            <w:r>
+              <w:rPr>
+                <w:rFonts w:ascii="Times New Roman" w:hAnsi="Times New Roman" w:cs="Times New Roman"/>
+                <w:sz w:val="24"/>
+                <w:szCs w:val="24"/>
+              </w:rPr>
+              <w:t xml:space="preserve">e have two Aquatic and Flying Insects, </w:t>
+            </w:r>
+            <w:proofErr w:type="gramStart"/>
+            <w:r>
+              <w:rPr>
+                <w:rFonts w:ascii="Times New Roman" w:hAnsi="Times New Roman" w:cs="Times New Roman"/>
+                <w:color w:val="000000"/>
+                <w:sz w:val="24"/>
+                <w:szCs w:val="24"/>
+              </w:rPr>
+              <w:t>Swim(</w:t>
+            </w:r>
+            <w:proofErr w:type="gramEnd"/>
+            <w:r>
+              <w:rPr>
+                <w:rFonts w:ascii="Times New Roman" w:hAnsi="Times New Roman" w:cs="Times New Roman"/>
+                <w:color w:val="000000"/>
+                <w:sz w:val="24"/>
+                <w:szCs w:val="24"/>
+              </w:rPr>
+              <w:t xml:space="preserve">) and </w:t>
+            </w:r>
+            <w:proofErr w:type="spellStart"/>
+            <w:r>
+              <w:rPr>
+                <w:rFonts w:ascii="Times New Roman" w:hAnsi="Times New Roman" w:cs="Times New Roman"/>
+                <w:color w:val="000000"/>
+                <w:sz w:val="24"/>
+                <w:szCs w:val="24"/>
+              </w:rPr>
+              <w:t>MoveAntennae</w:t>
+            </w:r>
+            <w:proofErr w:type="spellEnd"/>
+            <w:r>
+              <w:rPr>
+                <w:rFonts w:ascii="Times New Roman" w:hAnsi="Times New Roman" w:cs="Times New Roman"/>
+                <w:color w:val="000000"/>
+                <w:sz w:val="24"/>
+                <w:szCs w:val="24"/>
+              </w:rPr>
+              <w:t xml:space="preserve">() are methods </w:t>
+            </w:r>
+            <w:proofErr w:type="spellStart"/>
+            <w:r>
+              <w:rPr>
+                <w:rFonts w:ascii="Times New Roman" w:hAnsi="Times New Roman" w:cs="Times New Roman"/>
+                <w:color w:val="000000"/>
+                <w:sz w:val="24"/>
+                <w:szCs w:val="24"/>
+              </w:rPr>
+              <w:t>speciafically</w:t>
+            </w:r>
+            <w:proofErr w:type="spellEnd"/>
+            <w:r>
+              <w:rPr>
+                <w:rFonts w:ascii="Times New Roman" w:hAnsi="Times New Roman" w:cs="Times New Roman"/>
+                <w:color w:val="000000"/>
+                <w:sz w:val="24"/>
+                <w:szCs w:val="24"/>
+              </w:rPr>
+              <w:t xml:space="preserve"> to </w:t>
+            </w:r>
+            <w:proofErr w:type="spellStart"/>
+            <w:r>
+              <w:rPr>
+                <w:rFonts w:ascii="Times New Roman" w:hAnsi="Times New Roman" w:cs="Times New Roman"/>
+                <w:color w:val="000000"/>
+                <w:sz w:val="24"/>
+                <w:szCs w:val="24"/>
+              </w:rPr>
+              <w:t>AquaticInsects</w:t>
+            </w:r>
+            <w:proofErr w:type="spellEnd"/>
+            <w:r>
+              <w:rPr>
+                <w:rFonts w:ascii="Times New Roman" w:hAnsi="Times New Roman" w:cs="Times New Roman"/>
+                <w:color w:val="000000"/>
+                <w:sz w:val="24"/>
+                <w:szCs w:val="24"/>
+              </w:rPr>
+              <w:t xml:space="preserve"> and Fly()</w:t>
+            </w:r>
+            <w:r>
+              <w:rPr>
+                <w:rFonts w:ascii="Times New Roman" w:hAnsi="Times New Roman" w:cs="Times New Roman"/>
+                <w:sz w:val="24"/>
+                <w:szCs w:val="24"/>
+              </w:rPr>
+              <w:t xml:space="preserve"> and </w:t>
+            </w:r>
+            <w:r>
+              <w:rPr>
+                <w:rFonts w:ascii="Times New Roman" w:hAnsi="Times New Roman" w:cs="Times New Roman"/>
+                <w:color w:val="000000"/>
                 <w:sz w:val="24"/>
                 <w:szCs w:val="24"/>
               </w:rPr>
               <w:t xml:space="preserve"> </w:t>
             </w:r>
-            <w:r>
-              <w:rPr>
-                <w:rFonts w:ascii="Times New Roman" w:hAnsi="Times New Roman" w:cs="Times New Roman"/>
-                <w:sz w:val="24"/>
-                <w:szCs w:val="24"/>
-              </w:rPr>
-              <w:t>W</w:t>
-            </w:r>
-            <w:r>
-              <w:rPr>
-                <w:rFonts w:ascii="Times New Roman" w:hAnsi="Times New Roman" w:cs="Times New Roman"/>
-                <w:sz w:val="24"/>
-                <w:szCs w:val="24"/>
-              </w:rPr>
-              <w:t xml:space="preserve">e have two </w:t>
-            </w:r>
-            <w:r>
-              <w:rPr>
-                <w:rFonts w:ascii="Times New Roman" w:hAnsi="Times New Roman" w:cs="Times New Roman"/>
-                <w:sz w:val="24"/>
-                <w:szCs w:val="24"/>
-              </w:rPr>
-              <w:t>Aquatic</w:t>
-            </w:r>
-            <w:r>
-              <w:rPr>
-                <w:rFonts w:ascii="Times New Roman" w:hAnsi="Times New Roman" w:cs="Times New Roman"/>
-                <w:sz w:val="24"/>
-                <w:szCs w:val="24"/>
-              </w:rPr>
-              <w:t xml:space="preserve"> and </w:t>
-            </w:r>
-            <w:r>
-              <w:rPr>
-                <w:rFonts w:ascii="Times New Roman" w:hAnsi="Times New Roman" w:cs="Times New Roman"/>
-                <w:sz w:val="24"/>
-                <w:szCs w:val="24"/>
-              </w:rPr>
-              <w:t>Flying Insects</w:t>
-            </w:r>
-            <w:r>
-              <w:rPr>
-                <w:rFonts w:ascii="Times New Roman" w:hAnsi="Times New Roman" w:cs="Times New Roman"/>
-                <w:sz w:val="24"/>
-                <w:szCs w:val="24"/>
-              </w:rPr>
-              <w:t xml:space="preserve">, </w:t>
-            </w:r>
-            <w:proofErr w:type="gramStart"/>
-            <w:r>
-              <w:rPr>
-                <w:rFonts w:ascii="Times New Roman" w:hAnsi="Times New Roman" w:cs="Times New Roman"/>
-                <w:color w:val="000000"/>
-                <w:sz w:val="24"/>
-                <w:szCs w:val="24"/>
-              </w:rPr>
-              <w:t>Swim(</w:t>
-            </w:r>
-            <w:proofErr w:type="gramEnd"/>
-            <w:r>
-              <w:rPr>
-                <w:rFonts w:ascii="Times New Roman" w:hAnsi="Times New Roman" w:cs="Times New Roman"/>
-                <w:color w:val="000000"/>
-                <w:sz w:val="24"/>
-                <w:szCs w:val="24"/>
-              </w:rPr>
-              <w:t>)</w:t>
-            </w:r>
-            <w:r>
-              <w:rPr>
-                <w:rFonts w:ascii="Times New Roman" w:hAnsi="Times New Roman" w:cs="Times New Roman"/>
-                <w:color w:val="000000"/>
-                <w:sz w:val="24"/>
-                <w:szCs w:val="24"/>
-              </w:rPr>
-              <w:t xml:space="preserve"> and </w:t>
-            </w:r>
             <w:proofErr w:type="spellStart"/>
             <w:r>
               <w:rPr>
@@ -1040,16 +1576,7 @@
                 <w:sz w:val="24"/>
                 <w:szCs w:val="24"/>
               </w:rPr>
-              <w:t>()</w:t>
-            </w:r>
-            <w:r>
-              <w:rPr>
-                <w:rFonts w:ascii="Times New Roman" w:hAnsi="Times New Roman" w:cs="Times New Roman"/>
-                <w:color w:val="000000"/>
-                <w:sz w:val="24"/>
-                <w:szCs w:val="24"/>
-              </w:rPr>
-              <w:t xml:space="preserve"> are methods </w:t>
+              <w:t xml:space="preserve">() are methods </w:t>
             </w:r>
             <w:proofErr w:type="spellStart"/>
             <w:r>
@@ -1079,101 +1606,6 @@
                 <w:sz w:val="24"/>
                 <w:szCs w:val="24"/>
               </w:rPr>
-              <w:t>AquaticInsects</w:t>
-            </w:r>
-            <w:proofErr w:type="spellEnd"/>
-            <w:r>
-              <w:rPr>
-                <w:rFonts w:ascii="Times New Roman" w:hAnsi="Times New Roman" w:cs="Times New Roman"/>
-                <w:color w:val="000000"/>
-                <w:sz w:val="24"/>
-                <w:szCs w:val="24"/>
-              </w:rPr>
-              <w:t xml:space="preserve"> and </w:t>
-            </w:r>
-            <w:r>
-              <w:rPr>
-                <w:rFonts w:ascii="Times New Roman" w:hAnsi="Times New Roman" w:cs="Times New Roman"/>
-                <w:color w:val="000000"/>
-                <w:sz w:val="24"/>
-                <w:szCs w:val="24"/>
-              </w:rPr>
-              <w:t>Fly()</w:t>
-            </w:r>
-            <w:r>
-              <w:rPr>
-                <w:rFonts w:ascii="Times New Roman" w:hAnsi="Times New Roman" w:cs="Times New Roman"/>
-                <w:sz w:val="24"/>
-                <w:szCs w:val="24"/>
-              </w:rPr>
-              <w:t xml:space="preserve"> and </w:t>
-            </w:r>
-            <w:r>
-              <w:rPr>
-                <w:rFonts w:ascii="Times New Roman" w:hAnsi="Times New Roman" w:cs="Times New Roman"/>
-                <w:color w:val="000000"/>
-                <w:sz w:val="24"/>
-                <w:szCs w:val="24"/>
-              </w:rPr>
-              <w:t xml:space="preserve"> </w:t>
-            </w:r>
-            <w:proofErr w:type="spellStart"/>
-            <w:r>
-              <w:rPr>
-                <w:rFonts w:ascii="Times New Roman" w:hAnsi="Times New Roman" w:cs="Times New Roman"/>
-                <w:color w:val="000000"/>
-                <w:sz w:val="24"/>
-                <w:szCs w:val="24"/>
-              </w:rPr>
-              <w:t>MoveAntennae</w:t>
-            </w:r>
-            <w:proofErr w:type="spellEnd"/>
-            <w:r>
-              <w:rPr>
-                <w:rFonts w:ascii="Times New Roman" w:hAnsi="Times New Roman" w:cs="Times New Roman"/>
-                <w:color w:val="000000"/>
-                <w:sz w:val="24"/>
-                <w:szCs w:val="24"/>
-              </w:rPr>
-              <w:t>()</w:t>
-            </w:r>
-            <w:r>
-              <w:rPr>
-                <w:rFonts w:ascii="Times New Roman" w:hAnsi="Times New Roman" w:cs="Times New Roman"/>
-                <w:color w:val="000000"/>
-                <w:sz w:val="24"/>
-                <w:szCs w:val="24"/>
-              </w:rPr>
-              <w:t xml:space="preserve"> are methods </w:t>
-            </w:r>
-            <w:proofErr w:type="spellStart"/>
-            <w:r>
-              <w:rPr>
-                <w:rFonts w:ascii="Times New Roman" w:hAnsi="Times New Roman" w:cs="Times New Roman"/>
-                <w:color w:val="000000"/>
-                <w:sz w:val="24"/>
-                <w:szCs w:val="24"/>
-              </w:rPr>
-              <w:t>speciafically</w:t>
-            </w:r>
-            <w:proofErr w:type="spellEnd"/>
-            <w:r>
-              <w:rPr>
-                <w:rFonts w:ascii="Times New Roman" w:hAnsi="Times New Roman" w:cs="Times New Roman"/>
-                <w:color w:val="000000"/>
-                <w:sz w:val="24"/>
-                <w:szCs w:val="24"/>
-              </w:rPr>
-              <w:t xml:space="preserve"> to </w:t>
-            </w:r>
-            <w:proofErr w:type="spellStart"/>
-            <w:r>
-              <w:rPr>
-                <w:rFonts w:ascii="Times New Roman" w:hAnsi="Times New Roman" w:cs="Times New Roman"/>
-                <w:color w:val="000000"/>
-                <w:sz w:val="24"/>
-                <w:szCs w:val="24"/>
-              </w:rPr>
               <w:t>FlyingInsects</w:t>
             </w:r>
             <w:proofErr w:type="spellEnd"/>
@@ -1192,23 +1624,7 @@
                 <w:sz w:val="24"/>
                 <w:szCs w:val="24"/>
               </w:rPr>
-              <w:t xml:space="preserve">So, </w:t>
-            </w:r>
-            <w:r>
-              <w:rPr>
-                <w:rFonts w:ascii="Times New Roman" w:hAnsi="Times New Roman" w:cs="Times New Roman"/>
-                <w:sz w:val="24"/>
-                <w:szCs w:val="24"/>
-              </w:rPr>
-              <w:t xml:space="preserve">we </w:t>
-            </w:r>
-            <w:r>
-              <w:rPr>
-                <w:rFonts w:ascii="Times New Roman" w:hAnsi="Times New Roman" w:cs="Times New Roman"/>
-                <w:sz w:val="24"/>
-                <w:szCs w:val="24"/>
-              </w:rPr>
-              <w:t xml:space="preserve">divide the </w:t>
+              <w:t xml:space="preserve">So, we divide the </w:t>
             </w:r>
             <w:proofErr w:type="spellStart"/>
             <w:r>

</xml_diff>

<commit_message>
Updated README and solutions to other SOLID Principles
</commit_message>
<xml_diff>
--- a/A2/README.docx
+++ b/A2/README.docx
@@ -29,15 +29,37 @@
                 <w:szCs w:val="24"/>
               </w:rPr>
             </w:pPr>
-            <w:r>
+          </w:p>
+          <w:p>
+            <w:pPr>
+              <w:jc w:val="center"/>
               <w:rPr>
                 <w:rFonts w:ascii="Times New Roman" w:hAnsi="Times New Roman" w:cs="Times New Roman"/>
                 <w:b/>
                 <w:sz w:val="28"/>
                 <w:szCs w:val="24"/>
               </w:rPr>
+            </w:pPr>
+            <w:r>
+              <w:rPr>
+                <w:rFonts w:ascii="Times New Roman" w:hAnsi="Times New Roman" w:cs="Times New Roman"/>
+                <w:b/>
+                <w:sz w:val="28"/>
+                <w:szCs w:val="24"/>
+              </w:rPr>
               <w:t>SOLID Principles</w:t>
             </w:r>
+          </w:p>
+          <w:p>
+            <w:pPr>
+              <w:jc w:val="center"/>
+              <w:rPr>
+                <w:rFonts w:ascii="Times New Roman" w:hAnsi="Times New Roman" w:cs="Times New Roman"/>
+                <w:b/>
+                <w:sz w:val="28"/>
+                <w:szCs w:val="24"/>
+              </w:rPr>
+            </w:pPr>
           </w:p>
         </w:tc>
       </w:tr>
@@ -134,6 +156,14 @@
                 <w:sz w:val="24"/>
                 <w:szCs w:val="24"/>
               </w:rPr>
+              <w:t xml:space="preserve">The Employer class violates Dependency Inversion Principle (DIP). In this example </w:t>
+            </w:r>
+            <w:r>
+              <w:rPr>
+                <w:rFonts w:ascii="Times New Roman" w:hAnsi="Times New Roman" w:cs="Times New Roman"/>
+                <w:sz w:val="24"/>
+                <w:szCs w:val="24"/>
+              </w:rPr>
               <w:t>Employer class should depend on the abstraction and not on the concretion. In other words, Employer need not explicitly know which different categories of employees it employs.</w:t>
             </w:r>
           </w:p>
@@ -600,6 +630,9 @@
         </w:tc>
       </w:tr>
       <w:tr>
+        <w:trPr>
+          <w:trHeight w:val="2944"/>
+        </w:trPr>
         <w:tc>
           <w:tcPr>
             <w:tcW w:w="9350" w:type="dxa"/>
@@ -721,12 +754,61 @@
                 <w:sz w:val="24"/>
                 <w:szCs w:val="24"/>
               </w:rPr>
-              <w:t xml:space="preserve">. </w:t>
-            </w:r>
-          </w:p>
-          <w:p>
-            <w:pPr>
-              <w:jc w:val="center"/>
+              <w:t xml:space="preserve"> (LSP), LSP states that </w:t>
+            </w:r>
+            <w:r>
+              <w:rPr>
+                <w:rFonts w:ascii="Times New Roman" w:hAnsi="Times New Roman" w:cs="Times New Roman"/>
+                <w:color w:val="000000"/>
+                <w:sz w:val="24"/>
+                <w:szCs w:val="24"/>
+                <w:shd w:val="clear" w:color="auto" w:fill="FFFFFF"/>
+              </w:rPr>
+              <w:t>derived classes should never do less than their base class</w:t>
+            </w:r>
+            <w:r>
+              <w:rPr>
+                <w:rFonts w:ascii="Times New Roman" w:hAnsi="Times New Roman" w:cs="Times New Roman"/>
+                <w:color w:val="000000"/>
+                <w:sz w:val="24"/>
+                <w:szCs w:val="24"/>
+                <w:shd w:val="clear" w:color="auto" w:fill="FFFFFF"/>
+              </w:rPr>
+              <w:t>.</w:t>
+            </w:r>
+            <w:r>
+              <w:rPr>
+                <w:rFonts w:ascii="Times New Roman" w:hAnsi="Times New Roman" w:cs="Times New Roman"/>
+                <w:color w:val="000000"/>
+                <w:sz w:val="24"/>
+                <w:szCs w:val="24"/>
+                <w:shd w:val="clear" w:color="auto" w:fill="FFFFFF"/>
+              </w:rPr>
+              <w:t xml:space="preserve"> In this example, the base class has three methods, and the derived class has 2 methods. A derived class </w:t>
+            </w:r>
+            <w:r>
+              <w:rPr>
+                <w:rFonts w:ascii="Times New Roman" w:hAnsi="Times New Roman" w:cs="Times New Roman"/>
+                <w:color w:val="000000"/>
+                <w:sz w:val="24"/>
+                <w:szCs w:val="24"/>
+                <w:shd w:val="clear" w:color="auto" w:fill="FFFFFF"/>
+              </w:rPr>
+              <w:t>must not only implement the base class’s methods and properties, but also conform to its implied behaviour</w:t>
+            </w:r>
+            <w:r>
+              <w:rPr>
+                <w:rFonts w:ascii="Times New Roman" w:hAnsi="Times New Roman" w:cs="Times New Roman"/>
+                <w:color w:val="000000"/>
+                <w:sz w:val="24"/>
+                <w:szCs w:val="24"/>
+                <w:shd w:val="clear" w:color="auto" w:fill="FFFFFF"/>
+              </w:rPr>
+              <w:t>.</w:t>
+            </w:r>
+          </w:p>
+          <w:p>
+            <w:pPr>
               <w:rPr>
                 <w:rFonts w:ascii="Times New Roman" w:hAnsi="Times New Roman" w:cs="Times New Roman"/>
                 <w:b/>
@@ -734,17 +816,8 @@
                 <w:szCs w:val="24"/>
               </w:rPr>
             </w:pPr>
-          </w:p>
-          <w:p>
-            <w:pPr>
-              <w:jc w:val="center"/>
-              <w:rPr>
-                <w:rFonts w:ascii="Times New Roman" w:hAnsi="Times New Roman" w:cs="Times New Roman"/>
-                <w:b/>
-                <w:sz w:val="28"/>
-                <w:szCs w:val="24"/>
-              </w:rPr>
-            </w:pPr>
+            <w:bookmarkStart w:id="0" w:name="_GoBack"/>
+            <w:bookmarkEnd w:id="0"/>
           </w:p>
         </w:tc>
       </w:tr>
@@ -833,6 +906,306 @@
             <w:pPr>
               <w:rPr>
                 <w:rFonts w:ascii="Times New Roman" w:hAnsi="Times New Roman" w:cs="Times New Roman"/>
+                <w:sz w:val="24"/>
+                <w:szCs w:val="24"/>
+              </w:rPr>
+            </w:pPr>
+            <w:r>
+              <w:rPr>
+                <w:rFonts w:ascii="Times New Roman" w:hAnsi="Times New Roman" w:cs="Times New Roman"/>
+                <w:sz w:val="24"/>
+                <w:szCs w:val="24"/>
+              </w:rPr>
+              <w:t>This is violating the Open-Closed Principle</w:t>
+            </w:r>
+            <w:r>
+              <w:rPr>
+                <w:rFonts w:ascii="Times New Roman" w:hAnsi="Times New Roman" w:cs="Times New Roman"/>
+                <w:sz w:val="24"/>
+                <w:szCs w:val="24"/>
+              </w:rPr>
+              <w:t xml:space="preserve"> (OCP)</w:t>
+            </w:r>
+            <w:r>
+              <w:rPr>
+                <w:rFonts w:ascii="Times New Roman" w:hAnsi="Times New Roman" w:cs="Times New Roman"/>
+                <w:sz w:val="24"/>
+                <w:szCs w:val="24"/>
+              </w:rPr>
+              <w:t>,</w:t>
+            </w:r>
+            <w:r>
+              <w:rPr>
+                <w:rFonts w:ascii="Times New Roman" w:hAnsi="Times New Roman" w:cs="Times New Roman"/>
+                <w:sz w:val="24"/>
+                <w:szCs w:val="24"/>
+              </w:rPr>
+              <w:t xml:space="preserve"> OCP tells us that </w:t>
+            </w:r>
+            <w:r>
+              <w:rPr>
+                <w:rFonts w:ascii="Times New Roman" w:hAnsi="Times New Roman" w:cs="Times New Roman"/>
+                <w:color w:val="000000"/>
+                <w:sz w:val="24"/>
+                <w:szCs w:val="24"/>
+                <w:shd w:val="clear" w:color="auto" w:fill="FFFFFF"/>
+              </w:rPr>
+              <w:t>classes should be open for extension but closed for modification.</w:t>
+            </w:r>
+            <w:r>
+              <w:rPr>
+                <w:rFonts w:ascii="Times New Roman" w:hAnsi="Times New Roman" w:cs="Times New Roman"/>
+                <w:sz w:val="24"/>
+                <w:szCs w:val="24"/>
+              </w:rPr>
+              <w:t xml:space="preserve"> </w:t>
+            </w:r>
+            <w:r>
+              <w:rPr>
+                <w:rFonts w:ascii="Times New Roman" w:hAnsi="Times New Roman" w:cs="Times New Roman"/>
+                <w:sz w:val="24"/>
+                <w:szCs w:val="24"/>
+              </w:rPr>
+              <w:t xml:space="preserve">In </w:t>
+            </w:r>
+            <w:r>
+              <w:rPr>
+                <w:rFonts w:ascii="Times New Roman" w:hAnsi="Times New Roman" w:cs="Times New Roman"/>
+                <w:sz w:val="24"/>
+                <w:szCs w:val="24"/>
+              </w:rPr>
+              <w:t>the</w:t>
+            </w:r>
+            <w:r>
+              <w:rPr>
+                <w:rFonts w:ascii="Times New Roman" w:hAnsi="Times New Roman" w:cs="Times New Roman"/>
+                <w:sz w:val="24"/>
+                <w:szCs w:val="24"/>
+              </w:rPr>
+              <w:t xml:space="preserve"> example, the</w:t>
+            </w:r>
+            <w:r>
+              <w:rPr>
+                <w:rFonts w:ascii="Times New Roman" w:hAnsi="Times New Roman" w:cs="Times New Roman"/>
+                <w:sz w:val="24"/>
+                <w:szCs w:val="24"/>
+              </w:rPr>
+              <w:t xml:space="preserve"> </w:t>
+            </w:r>
+            <w:r>
+              <w:rPr>
+                <w:rFonts w:ascii="Times New Roman" w:hAnsi="Times New Roman" w:cs="Times New Roman"/>
+                <w:sz w:val="24"/>
+                <w:szCs w:val="24"/>
+              </w:rPr>
+              <w:t xml:space="preserve">class </w:t>
+            </w:r>
+            <w:proofErr w:type="spellStart"/>
+            <w:r>
+              <w:rPr>
+                <w:rFonts w:ascii="Times New Roman" w:hAnsi="Times New Roman" w:cs="Times New Roman"/>
+                <w:sz w:val="24"/>
+                <w:szCs w:val="24"/>
+              </w:rPr>
+              <w:t>CountryGDPReport</w:t>
+            </w:r>
+            <w:proofErr w:type="spellEnd"/>
+            <w:r>
+              <w:rPr>
+                <w:rFonts w:ascii="Times New Roman" w:hAnsi="Times New Roman" w:cs="Times New Roman"/>
+                <w:sz w:val="24"/>
+                <w:szCs w:val="24"/>
+              </w:rPr>
+              <w:t xml:space="preserve"> is not open for extension as it is </w:t>
+            </w:r>
+            <w:r>
+              <w:rPr>
+                <w:rFonts w:ascii="Times New Roman" w:hAnsi="Times New Roman" w:cs="Times New Roman"/>
+                <w:sz w:val="24"/>
+                <w:szCs w:val="24"/>
+              </w:rPr>
+              <w:t>re</w:t>
+            </w:r>
+            <w:r>
+              <w:rPr>
+                <w:rFonts w:ascii="Times New Roman" w:hAnsi="Times New Roman" w:cs="Times New Roman"/>
+                <w:sz w:val="24"/>
+                <w:szCs w:val="24"/>
+              </w:rPr>
+              <w:t>stricted to only two countries</w:t>
+            </w:r>
+            <w:r>
+              <w:rPr>
+                <w:rFonts w:ascii="Times New Roman" w:hAnsi="Times New Roman" w:cs="Times New Roman"/>
+                <w:sz w:val="24"/>
+                <w:szCs w:val="24"/>
+              </w:rPr>
+              <w:t xml:space="preserve"> i.e..,</w:t>
+            </w:r>
+            <w:r>
+              <w:rPr>
+                <w:rFonts w:ascii="Times New Roman" w:hAnsi="Times New Roman" w:cs="Times New Roman"/>
+                <w:sz w:val="24"/>
+                <w:szCs w:val="24"/>
+              </w:rPr>
+              <w:t xml:space="preserve"> Canada and Mexico. I created a interface </w:t>
+            </w:r>
+            <w:proofErr w:type="spellStart"/>
+            <w:r>
+              <w:rPr>
+                <w:rFonts w:ascii="Times New Roman" w:hAnsi="Times New Roman" w:cs="Times New Roman"/>
+                <w:sz w:val="24"/>
+                <w:szCs w:val="24"/>
+              </w:rPr>
+              <w:t>ICountry</w:t>
+            </w:r>
+            <w:proofErr w:type="spellEnd"/>
+            <w:r>
+              <w:rPr>
+                <w:rFonts w:ascii="Times New Roman" w:hAnsi="Times New Roman" w:cs="Times New Roman"/>
+                <w:sz w:val="24"/>
+                <w:szCs w:val="24"/>
+              </w:rPr>
+              <w:t xml:space="preserve"> which has </w:t>
+            </w:r>
+            <w:proofErr w:type="spellStart"/>
+            <w:proofErr w:type="gramStart"/>
+            <w:r>
+              <w:rPr>
+                <w:rFonts w:ascii="Times New Roman" w:hAnsi="Times New Roman" w:cs="Times New Roman"/>
+                <w:sz w:val="24"/>
+                <w:szCs w:val="24"/>
+              </w:rPr>
+              <w:t>PrintCountryGDPReport</w:t>
+            </w:r>
+            <w:proofErr w:type="spellEnd"/>
+            <w:r>
+              <w:rPr>
+                <w:rFonts w:ascii="Times New Roman" w:hAnsi="Times New Roman" w:cs="Times New Roman"/>
+                <w:sz w:val="24"/>
+                <w:szCs w:val="24"/>
+              </w:rPr>
+              <w:t>(</w:t>
+            </w:r>
+            <w:proofErr w:type="gramEnd"/>
+            <w:r>
+              <w:rPr>
+                <w:rFonts w:ascii="Times New Roman" w:hAnsi="Times New Roman" w:cs="Times New Roman"/>
+                <w:sz w:val="24"/>
+                <w:szCs w:val="24"/>
+              </w:rPr>
+              <w:t xml:space="preserve">) , all the countries will implemented this interface. The method </w:t>
+            </w:r>
+            <w:proofErr w:type="spellStart"/>
+            <w:r>
+              <w:rPr>
+                <w:rFonts w:ascii="Times New Roman" w:hAnsi="Times New Roman" w:cs="Times New Roman"/>
+                <w:sz w:val="24"/>
+                <w:szCs w:val="24"/>
+              </w:rPr>
+              <w:t>PrintCountryGDPReport</w:t>
+            </w:r>
+            <w:proofErr w:type="spellEnd"/>
+            <w:r>
+              <w:rPr>
+                <w:rFonts w:ascii="Times New Roman" w:hAnsi="Times New Roman" w:cs="Times New Roman"/>
+                <w:sz w:val="24"/>
+                <w:szCs w:val="24"/>
+              </w:rPr>
+              <w:t>(List&lt;</w:t>
+            </w:r>
+            <w:proofErr w:type="spellStart"/>
+            <w:r>
+              <w:rPr>
+                <w:rFonts w:ascii="Times New Roman" w:hAnsi="Times New Roman" w:cs="Times New Roman"/>
+                <w:sz w:val="24"/>
+                <w:szCs w:val="24"/>
+              </w:rPr>
+              <w:t>ICountry</w:t>
+            </w:r>
+            <w:proofErr w:type="spellEnd"/>
+            <w:r>
+              <w:rPr>
+                <w:rFonts w:ascii="Times New Roman" w:hAnsi="Times New Roman" w:cs="Times New Roman"/>
+                <w:sz w:val="24"/>
+                <w:szCs w:val="24"/>
+              </w:rPr>
+              <w:t xml:space="preserve">&gt; countries) </w:t>
+            </w:r>
+            <w:r>
+              <w:rPr>
+                <w:rFonts w:ascii="Times New Roman" w:hAnsi="Times New Roman" w:cs="Times New Roman"/>
+                <w:sz w:val="24"/>
+                <w:szCs w:val="24"/>
+              </w:rPr>
+              <w:t>in the class</w:t>
+            </w:r>
+            <w:r>
+              <w:rPr>
+                <w:rFonts w:ascii="Times New Roman" w:hAnsi="Times New Roman" w:cs="Times New Roman"/>
+                <w:sz w:val="24"/>
+                <w:szCs w:val="24"/>
+              </w:rPr>
+              <w:t xml:space="preserve"> </w:t>
+            </w:r>
+            <w:proofErr w:type="spellStart"/>
+            <w:r>
+              <w:rPr>
+                <w:rFonts w:ascii="Times New Roman" w:hAnsi="Times New Roman" w:cs="Times New Roman"/>
+                <w:sz w:val="24"/>
+                <w:szCs w:val="24"/>
+              </w:rPr>
+              <w:t>CountryGDPReport</w:t>
+            </w:r>
+            <w:proofErr w:type="spellEnd"/>
+            <w:r>
+              <w:rPr>
+                <w:rFonts w:ascii="Times New Roman" w:hAnsi="Times New Roman" w:cs="Times New Roman"/>
+                <w:sz w:val="24"/>
+                <w:szCs w:val="24"/>
+              </w:rPr>
+              <w:t xml:space="preserve"> now will accept the List of Countries which will print all </w:t>
+            </w:r>
+            <w:r>
+              <w:rPr>
+                <w:rFonts w:ascii="Times New Roman" w:hAnsi="Times New Roman" w:cs="Times New Roman"/>
+                <w:sz w:val="24"/>
+                <w:szCs w:val="24"/>
+              </w:rPr>
+              <w:t xml:space="preserve">GDP report from the countries. In this way, the class </w:t>
+            </w:r>
+            <w:proofErr w:type="spellStart"/>
+            <w:r>
+              <w:rPr>
+                <w:rFonts w:ascii="Times New Roman" w:hAnsi="Times New Roman" w:cs="Times New Roman"/>
+                <w:sz w:val="24"/>
+                <w:szCs w:val="24"/>
+              </w:rPr>
+              <w:t>CountryGDPReport</w:t>
+            </w:r>
+            <w:proofErr w:type="spellEnd"/>
+            <w:r>
+              <w:rPr>
+                <w:rFonts w:ascii="Times New Roman" w:hAnsi="Times New Roman" w:cs="Times New Roman"/>
+                <w:sz w:val="24"/>
+                <w:szCs w:val="24"/>
+              </w:rPr>
+              <w:t xml:space="preserve"> is open for extension.</w:t>
+            </w:r>
+          </w:p>
+          <w:p>
+            <w:pPr>
+              <w:rPr>
+                <w:rFonts w:ascii="Times New Roman" w:hAnsi="Times New Roman" w:cs="Times New Roman"/>
+                <w:sz w:val="24"/>
+                <w:szCs w:val="24"/>
+              </w:rPr>
+            </w:pPr>
+          </w:p>
+          <w:p>
+            <w:pPr>
+              <w:rPr>
+                <w:rFonts w:ascii="Times New Roman" w:hAnsi="Times New Roman" w:cs="Times New Roman"/>
                 <w:b/>
                 <w:sz w:val="24"/>
                 <w:szCs w:val="24"/>
@@ -872,7 +1245,6 @@
                 <w:sz w:val="24"/>
                 <w:szCs w:val="24"/>
               </w:rPr>
-              <w:lastRenderedPageBreak/>
               <w:t>Question 6 –</w:t>
             </w:r>
           </w:p>
@@ -1026,15 +1398,7 @@
                 <w:sz w:val="24"/>
                 <w:szCs w:val="24"/>
               </w:rPr>
-              <w:t>, as it states every class should have only one job to do</w:t>
-            </w:r>
-            <w:r>
-              <w:rPr>
-                <w:rFonts w:ascii="Times New Roman" w:hAnsi="Times New Roman" w:cs="Times New Roman"/>
-                <w:sz w:val="24"/>
-                <w:szCs w:val="24"/>
-              </w:rPr>
-              <w:t xml:space="preserve"> – </w:t>
+              <w:t xml:space="preserve">, as it states every class should have only one job to do – </w:t>
             </w:r>
             <w:proofErr w:type="spellStart"/>
             <w:r>
@@ -1157,32 +1521,81 @@
                 <w:sz w:val="24"/>
                 <w:szCs w:val="24"/>
               </w:rPr>
+              <w:t>(),</w:t>
+            </w:r>
+            <w:proofErr w:type="spellStart"/>
+            <w:r>
+              <w:rPr>
+                <w:rFonts w:ascii="Times New Roman" w:hAnsi="Times New Roman" w:cs="Times New Roman"/>
+                <w:color w:val="000000"/>
+                <w:sz w:val="24"/>
+                <w:szCs w:val="24"/>
+              </w:rPr>
+              <w:t>AddQuarter</w:t>
+            </w:r>
+            <w:proofErr w:type="spellEnd"/>
+            <w:r>
+              <w:rPr>
+                <w:rFonts w:ascii="Times New Roman" w:hAnsi="Times New Roman" w:cs="Times New Roman"/>
+                <w:color w:val="000000"/>
+                <w:sz w:val="24"/>
+                <w:szCs w:val="24"/>
+              </w:rPr>
               <w:t>()</w:t>
             </w:r>
             <w:r>
               <w:rPr>
                 <w:rFonts w:ascii="Times New Roman" w:hAnsi="Times New Roman" w:cs="Times New Roman"/>
-                <w:color w:val="000000"/>
-                <w:sz w:val="24"/>
-                <w:szCs w:val="24"/>
-              </w:rPr>
-              <w:t>,</w:t>
-            </w:r>
-            <w:proofErr w:type="spellStart"/>
-            <w:r>
-              <w:rPr>
-                <w:rFonts w:ascii="Times New Roman" w:hAnsi="Times New Roman" w:cs="Times New Roman"/>
-                <w:color w:val="000000"/>
-                <w:sz w:val="24"/>
-                <w:szCs w:val="24"/>
-              </w:rPr>
-              <w:t>AddQuarter</w:t>
-            </w:r>
-            <w:proofErr w:type="spellEnd"/>
-            <w:r>
-              <w:rPr>
-                <w:rFonts w:ascii="Times New Roman" w:hAnsi="Times New Roman" w:cs="Times New Roman"/>
-                <w:color w:val="000000"/>
+                <w:sz w:val="24"/>
+                <w:szCs w:val="24"/>
+              </w:rPr>
+              <w:t xml:space="preserve"> method, all these methods related to an single purpose. It also</w:t>
+            </w:r>
+            <w:r>
+              <w:rPr>
+                <w:rFonts w:ascii="Times New Roman" w:hAnsi="Times New Roman" w:cs="Times New Roman"/>
+                <w:sz w:val="24"/>
+                <w:szCs w:val="24"/>
+              </w:rPr>
+              <w:t xml:space="preserve"> has </w:t>
+            </w:r>
+            <w:proofErr w:type="gramStart"/>
+            <w:r>
+              <w:rPr>
+                <w:rFonts w:ascii="Times New Roman" w:hAnsi="Times New Roman" w:cs="Times New Roman"/>
+                <w:sz w:val="24"/>
+                <w:szCs w:val="24"/>
+              </w:rPr>
+              <w:t>Load</w:t>
+            </w:r>
+            <w:r>
+              <w:rPr>
+                <w:rFonts w:ascii="Times New Roman" w:hAnsi="Times New Roman" w:cs="Times New Roman"/>
+                <w:sz w:val="24"/>
+                <w:szCs w:val="24"/>
+              </w:rPr>
+              <w:t>(</w:t>
+            </w:r>
+            <w:proofErr w:type="gramEnd"/>
+            <w:r>
+              <w:rPr>
+                <w:rFonts w:ascii="Times New Roman" w:hAnsi="Times New Roman" w:cs="Times New Roman"/>
+                <w:sz w:val="24"/>
+                <w:szCs w:val="24"/>
+              </w:rPr>
+              <w:t>)</w:t>
+            </w:r>
+            <w:r>
+              <w:rPr>
+                <w:rFonts w:ascii="Times New Roman" w:hAnsi="Times New Roman" w:cs="Times New Roman"/>
+                <w:sz w:val="24"/>
+                <w:szCs w:val="24"/>
+              </w:rPr>
+              <w:t xml:space="preserve"> and Save</w:t>
+            </w:r>
+            <w:r>
+              <w:rPr>
+                <w:rFonts w:ascii="Times New Roman" w:hAnsi="Times New Roman" w:cs="Times New Roman"/>
                 <w:sz w:val="24"/>
                 <w:szCs w:val="24"/>
               </w:rPr>
@@ -1194,64 +1607,6 @@
                 <w:sz w:val="24"/>
                 <w:szCs w:val="24"/>
               </w:rPr>
-              <w:t xml:space="preserve"> method, all these methods related to an single purpose. It also</w:t>
-            </w:r>
-            <w:r>
-              <w:rPr>
-                <w:rFonts w:ascii="Times New Roman" w:hAnsi="Times New Roman" w:cs="Times New Roman"/>
-                <w:sz w:val="24"/>
-                <w:szCs w:val="24"/>
-              </w:rPr>
-              <w:t xml:space="preserve"> has </w:t>
-            </w:r>
-            <w:proofErr w:type="gramStart"/>
-            <w:r>
-              <w:rPr>
-                <w:rFonts w:ascii="Times New Roman" w:hAnsi="Times New Roman" w:cs="Times New Roman"/>
-                <w:sz w:val="24"/>
-                <w:szCs w:val="24"/>
-              </w:rPr>
-              <w:t>Load</w:t>
-            </w:r>
-            <w:r>
-              <w:rPr>
-                <w:rFonts w:ascii="Times New Roman" w:hAnsi="Times New Roman" w:cs="Times New Roman"/>
-                <w:sz w:val="24"/>
-                <w:szCs w:val="24"/>
-              </w:rPr>
-              <w:t>(</w:t>
-            </w:r>
-            <w:proofErr w:type="gramEnd"/>
-            <w:r>
-              <w:rPr>
-                <w:rFonts w:ascii="Times New Roman" w:hAnsi="Times New Roman" w:cs="Times New Roman"/>
-                <w:sz w:val="24"/>
-                <w:szCs w:val="24"/>
-              </w:rPr>
-              <w:t>)</w:t>
-            </w:r>
-            <w:r>
-              <w:rPr>
-                <w:rFonts w:ascii="Times New Roman" w:hAnsi="Times New Roman" w:cs="Times New Roman"/>
-                <w:sz w:val="24"/>
-                <w:szCs w:val="24"/>
-              </w:rPr>
-              <w:t xml:space="preserve"> and Save</w:t>
-            </w:r>
-            <w:r>
-              <w:rPr>
-                <w:rFonts w:ascii="Times New Roman" w:hAnsi="Times New Roman" w:cs="Times New Roman"/>
-                <w:sz w:val="24"/>
-                <w:szCs w:val="24"/>
-              </w:rPr>
-              <w:t>()</w:t>
-            </w:r>
-            <w:r>
-              <w:rPr>
-                <w:rFonts w:ascii="Times New Roman" w:hAnsi="Times New Roman" w:cs="Times New Roman"/>
-                <w:sz w:val="24"/>
-                <w:szCs w:val="24"/>
-              </w:rPr>
               <w:t xml:space="preserve"> methods in the same class, Load() reads the data from piggybank.txt file and builds the </w:t>
             </w:r>
             <w:proofErr w:type="spellStart"/>
@@ -1298,8 +1653,6 @@
               </w:rPr>
               <w:t>.</w:t>
             </w:r>
-            <w:bookmarkStart w:id="0" w:name="_GoBack"/>
-            <w:bookmarkEnd w:id="0"/>
           </w:p>
           <w:p>
             <w:pPr>
@@ -1796,13 +2149,84 @@
       </w:pPr>
     </w:p>
     <w:sectPr>
+      <w:headerReference w:type="default" r:id="rId6"/>
       <w:pgSz w:w="12240" w:h="15840"/>
-      <w:pgMar w:top="1440" w:right="1440" w:bottom="1440" w:left="1440" w:header="708" w:footer="708" w:gutter="0"/>
+      <w:pgMar w:top="1702" w:right="1440" w:bottom="1985" w:left="1440" w:header="708" w:footer="708" w:gutter="0"/>
       <w:cols w:space="708"/>
       <w:docGrid w:linePitch="360"/>
     </w:sectPr>
   </w:body>
 </w:document>
+</file>
+
+<file path=word/endnotes.xml><?xml version="1.0" encoding="utf-8"?>
+<w:endnotes xmlns:wpc="http://schemas.microsoft.com/office/word/2010/wordprocessingCanvas" xmlns:cx="http://schemas.microsoft.com/office/drawing/2014/chartex" xmlns:cx1="http://schemas.microsoft.com/office/drawing/2015/9/8/chartex" xmlns:cx2="http://schemas.microsoft.com/office/drawing/2015/10/21/chartex" xmlns:cx3="http://schemas.microsoft.com/office/drawing/2016/5/9/chartex" xmlns:cx4="http://schemas.microsoft.com/office/drawing/2016/5/10/chartex" xmlns:cx5="http://schemas.microsoft.com/office/drawing/2016/5/11/chartex" xmlns:cx6="http://schemas.microsoft.com/office/drawing/2016/5/12/chartex" xmlns:cx7="http://schemas.microsoft.com/office/drawing/2016/5/13/chartex" xmlns:cx8="http://schemas.microsoft.com/office/drawing/2016/5/14/chartex" xmlns:mc="http://schemas.openxmlformats.org/markup-compatibility/2006" xmlns:aink="http://schemas.microsoft.com/office/drawing/2016/ink" xmlns:am3d="http://schemas.microsoft.com/office/drawing/2017/model3d" xmlns:o="urn:schemas-microsoft-com:office:office" xmlns:r="http://schemas.openxmlformats.org/officeDocument/2006/relationships" xmlns:m="http://schemas.openxmlformats.org/officeDocument/2006/math" xmlns:v="urn:schemas-microsoft-com:vml" xmlns:wp14="http://schemas.microsoft.com/office/word/2010/wordprocessingDrawing" xmlns:wp="http://schemas.openxmlformats.org/drawingml/2006/wordprocessingDrawing" xmlns:w10="urn:schemas-microsoft-com:office:word" xmlns:w="http://schemas.openxmlformats.org/wordprocessingml/2006/main" xmlns:w14="http://schemas.microsoft.com/office/word/2010/wordml" xmlns:w15="http://schemas.microsoft.com/office/word/2012/wordml" xmlns:w16cid="http://schemas.microsoft.com/office/word/2016/wordml/cid" xmlns:w16se="http://schemas.microsoft.com/office/word/2015/wordml/symex" xmlns:wpg="http://schemas.microsoft.com/office/word/2010/wordprocessingGroup" xmlns:wpi="http://schemas.microsoft.com/office/word/2010/wordprocessingInk" xmlns:wne="http://schemas.microsoft.com/office/word/2006/wordml" xmlns:wps="http://schemas.microsoft.com/office/word/2010/wordprocessingShape" mc:Ignorable="w14 w15 w16se w16cid wp14">
+  <w:endnote w:type="separator" w:id="-1">
+    <w:p>
+      <w:pPr>
+        <w:spacing w:after="0" w:line="240" w:lineRule="auto"/>
+      </w:pPr>
+      <w:r>
+        <w:separator/>
+      </w:r>
+    </w:p>
+  </w:endnote>
+  <w:endnote w:type="continuationSeparator" w:id="0">
+    <w:p>
+      <w:pPr>
+        <w:spacing w:after="0" w:line="240" w:lineRule="auto"/>
+      </w:pPr>
+      <w:r>
+        <w:continuationSeparator/>
+      </w:r>
+    </w:p>
+  </w:endnote>
+</w:endnotes>
+</file>
+
+<file path=word/footnotes.xml><?xml version="1.0" encoding="utf-8"?>
+<w:footnotes xmlns:wpc="http://schemas.microsoft.com/office/word/2010/wordprocessingCanvas" xmlns:cx="http://schemas.microsoft.com/office/drawing/2014/chartex" xmlns:cx1="http://schemas.microsoft.com/office/drawing/2015/9/8/chartex" xmlns:cx2="http://schemas.microsoft.com/office/drawing/2015/10/21/chartex" xmlns:cx3="http://schemas.microsoft.com/office/drawing/2016/5/9/chartex" xmlns:cx4="http://schemas.microsoft.com/office/drawing/2016/5/10/chartex" xmlns:cx5="http://schemas.microsoft.com/office/drawing/2016/5/11/chartex" xmlns:cx6="http://schemas.microsoft.com/office/drawing/2016/5/12/chartex" xmlns:cx7="http://schemas.microsoft.com/office/drawing/2016/5/13/chartex" xmlns:cx8="http://schemas.microsoft.com/office/drawing/2016/5/14/chartex" xmlns:mc="http://schemas.openxmlformats.org/markup-compatibility/2006" xmlns:aink="http://schemas.microsoft.com/office/drawing/2016/ink" xmlns:am3d="http://schemas.microsoft.com/office/drawing/2017/model3d" xmlns:o="urn:schemas-microsoft-com:office:office" xmlns:r="http://schemas.openxmlformats.org/officeDocument/2006/relationships" xmlns:m="http://schemas.openxmlformats.org/officeDocument/2006/math" xmlns:v="urn:schemas-microsoft-com:vml" xmlns:wp14="http://schemas.microsoft.com/office/word/2010/wordprocessingDrawing" xmlns:wp="http://schemas.openxmlformats.org/drawingml/2006/wordprocessingDrawing" xmlns:w10="urn:schemas-microsoft-com:office:word" xmlns:w="http://schemas.openxmlformats.org/wordprocessingml/2006/main" xmlns:w14="http://schemas.microsoft.com/office/word/2010/wordml" xmlns:w15="http://schemas.microsoft.com/office/word/2012/wordml" xmlns:w16cid="http://schemas.microsoft.com/office/word/2016/wordml/cid" xmlns:w16se="http://schemas.microsoft.com/office/word/2015/wordml/symex" xmlns:wpg="http://schemas.microsoft.com/office/word/2010/wordprocessingGroup" xmlns:wpi="http://schemas.microsoft.com/office/word/2010/wordprocessingInk" xmlns:wne="http://schemas.microsoft.com/office/word/2006/wordml" xmlns:wps="http://schemas.microsoft.com/office/word/2010/wordprocessingShape" mc:Ignorable="w14 w15 w16se w16cid wp14">
+  <w:footnote w:type="separator" w:id="-1">
+    <w:p>
+      <w:pPr>
+        <w:spacing w:after="0" w:line="240" w:lineRule="auto"/>
+      </w:pPr>
+      <w:r>
+        <w:separator/>
+      </w:r>
+    </w:p>
+  </w:footnote>
+  <w:footnote w:type="continuationSeparator" w:id="0">
+    <w:p>
+      <w:pPr>
+        <w:spacing w:after="0" w:line="240" w:lineRule="auto"/>
+      </w:pPr>
+      <w:r>
+        <w:continuationSeparator/>
+      </w:r>
+    </w:p>
+  </w:footnote>
+</w:footnotes>
+</file>
+
+<file path=word/header1.xml><?xml version="1.0" encoding="utf-8"?>
+<w:hdr xmlns:wpc="http://schemas.microsoft.com/office/word/2010/wordprocessingCanvas" xmlns:cx="http://schemas.microsoft.com/office/drawing/2014/chartex" xmlns:cx1="http://schemas.microsoft.com/office/drawing/2015/9/8/chartex" xmlns:cx2="http://schemas.microsoft.com/office/drawing/2015/10/21/chartex" xmlns:cx3="http://schemas.microsoft.com/office/drawing/2016/5/9/chartex" xmlns:cx4="http://schemas.microsoft.com/office/drawing/2016/5/10/chartex" xmlns:cx5="http://schemas.microsoft.com/office/drawing/2016/5/11/chartex" xmlns:cx6="http://schemas.microsoft.com/office/drawing/2016/5/12/chartex" xmlns:cx7="http://schemas.microsoft.com/office/drawing/2016/5/13/chartex" xmlns:cx8="http://schemas.microsoft.com/office/drawing/2016/5/14/chartex" xmlns:mc="http://schemas.openxmlformats.org/markup-compatibility/2006" xmlns:aink="http://schemas.microsoft.com/office/drawing/2016/ink" xmlns:am3d="http://schemas.microsoft.com/office/drawing/2017/model3d" xmlns:o="urn:schemas-microsoft-com:office:office" xmlns:r="http://schemas.openxmlformats.org/officeDocument/2006/relationships" xmlns:m="http://schemas.openxmlformats.org/officeDocument/2006/math" xmlns:v="urn:schemas-microsoft-com:vml" xmlns:wp14="http://schemas.microsoft.com/office/word/2010/wordprocessingDrawing" xmlns:wp="http://schemas.openxmlformats.org/drawingml/2006/wordprocessingDrawing" xmlns:w10="urn:schemas-microsoft-com:office:word" xmlns:w="http://schemas.openxmlformats.org/wordprocessingml/2006/main" xmlns:w14="http://schemas.microsoft.com/office/word/2010/wordml" xmlns:w15="http://schemas.microsoft.com/office/word/2012/wordml" xmlns:w16cid="http://schemas.microsoft.com/office/word/2016/wordml/cid" xmlns:w16se="http://schemas.microsoft.com/office/word/2015/wordml/symex" xmlns:wpg="http://schemas.microsoft.com/office/word/2010/wordprocessingGroup" xmlns:wpi="http://schemas.microsoft.com/office/word/2010/wordprocessingInk" xmlns:wne="http://schemas.microsoft.com/office/word/2006/wordml" xmlns:wps="http://schemas.microsoft.com/office/word/2010/wordprocessingShape" mc:Ignorable="w14 w15 w16se w16cid wp14">
+  <w:p>
+    <w:pPr>
+      <w:pStyle w:val="Header"/>
+    </w:pPr>
+  </w:p>
+  <w:p>
+    <w:pPr>
+      <w:pStyle w:val="Header"/>
+    </w:pPr>
+  </w:p>
+  <w:p>
+    <w:pPr>
+      <w:pStyle w:val="Header"/>
+    </w:pPr>
+  </w:p>
+</w:hdr>
 </file>
 
 <file path=word/styles.xml><?xml version="1.0" encoding="utf-8"?>
@@ -2249,6 +2673,50 @@
       </w:tblBorders>
     </w:tblPr>
   </w:style>
+  <w:style w:type="paragraph" w:styleId="Header">
+    <w:name w:val="header"/>
+    <w:basedOn w:val="Normal"/>
+    <w:link w:val="HeaderChar"/>
+    <w:uiPriority w:val="99"/>
+    <w:unhideWhenUsed/>
+    <w:rsid w:val="0021627F"/>
+    <w:pPr>
+      <w:tabs>
+        <w:tab w:val="center" w:pos="4680"/>
+        <w:tab w:val="right" w:pos="9360"/>
+      </w:tabs>
+      <w:spacing w:after="0" w:line="240" w:lineRule="auto"/>
+    </w:pPr>
+  </w:style>
+  <w:style w:type="character" w:customStyle="1" w:styleId="HeaderChar">
+    <w:name w:val="Header Char"/>
+    <w:basedOn w:val="DefaultParagraphFont"/>
+    <w:link w:val="Header"/>
+    <w:uiPriority w:val="99"/>
+    <w:rsid w:val="0021627F"/>
+  </w:style>
+  <w:style w:type="paragraph" w:styleId="Footer">
+    <w:name w:val="footer"/>
+    <w:basedOn w:val="Normal"/>
+    <w:link w:val="FooterChar"/>
+    <w:uiPriority w:val="99"/>
+    <w:unhideWhenUsed/>
+    <w:rsid w:val="0021627F"/>
+    <w:pPr>
+      <w:tabs>
+        <w:tab w:val="center" w:pos="4680"/>
+        <w:tab w:val="right" w:pos="9360"/>
+      </w:tabs>
+      <w:spacing w:after="0" w:line="240" w:lineRule="auto"/>
+    </w:pPr>
+  </w:style>
+  <w:style w:type="character" w:customStyle="1" w:styleId="FooterChar">
+    <w:name w:val="Footer Char"/>
+    <w:basedOn w:val="DefaultParagraphFont"/>
+    <w:link w:val="Footer"/>
+    <w:uiPriority w:val="99"/>
+    <w:rsid w:val="0021627F"/>
+  </w:style>
 </w:styles>
 </file>
 

</xml_diff>